<commit_message>
fixed a lot bugs + book registration in DB
</commit_message>
<xml_diff>
--- a/back/ebookGen/docs/ebook.docx
+++ b/back/ebookGen/docs/ebook.docx
@@ -7,7 +7,7 @@
         <w:pStyle w:val="CoverTitleStyle"/>
       </w:pPr>
       <w:r>
-        <w:t>The Multiverse of Your Potential</w:t>
+        <w:t>28 TEST: Crafting Your Success in the Digital Realm</w:t>
       </w:r>
     </w:p>
     <w:p>
@@ -28,7 +28,7 @@
         <w:pStyle w:val="ContentStyle"/>
       </w:pPr>
       <w:r>
-        <w:t>In the tumultuous journey of life, especially during the formative years of young adulthood, understanding and harnessing one's potential is pivotal. 'The Multiverse of Your Potential' is an engaging, insightful eBook designed specifically for young adults aged 18-24 who are on a quest to find their place in the vast cosmos of career, relationships, and self-identity. This book acts as a compass, guiding readers through the exploration of their intrinsic abilities, passions, and dreams. It intricately blends concepts from psychology, philosophy, and real-life success stories to illuminate the path toward self-realization and success. Each chapter is carefully crafted to explore different facets of potential, with practical advice and exercises that encourage introspection and action. 'The Multiverse of Your Potential' is more than just a book; it's a journey alongside the reader, offering a blend of inspiration, wisdom, and practical steps to unlock the boundless possibilities that lie within.</w:t>
+        <w:t>In '28 TEST: Crafting Your Success in the Digital Realm,' we delve into the labyrinth of creating a successful website from the ground up, tailored specifically for the ambitious, tech-savvy 23-year-old male entrepreneur. This comprehensive guide breaks down the seemingly complex process into approachable, digestible segments, ensuring readers not only understand the technical facets of web development but also grasp the importance of content creation, SEO, and user engagement. Each chapter is meticulously designed to walk you through critical stages of website development, from conceptualization to launch and beyond, enforcing the principles with real-world applications and success stories. Whether you're a budding entrepreneur, a hobbyist looking to professionalize your passion project, or simply keen on expanding your digital footprint, this ebook equips you with the knowledge, tools, and confidence needed to navigate the digital landscape and carve out your niche. Embrace the challenge of the '28 TEST' and transform your vision into a vibrant, successful website.</w:t>
       </w:r>
     </w:p>
     <w:p>
@@ -49,7 +49,7 @@
         <w:pStyle w:val="TocChapterTitleStyle"/>
       </w:pPr>
       <w:r>
-        <w:t>Chapter 1: Understanding Your Universe</w:t>
+        <w:t>Chapter 1: The Blueprint of Success</w:t>
       </w:r>
     </w:p>
     <w:p>
@@ -58,7 +58,7 @@
         <w:ind w:left="1134"/>
       </w:pPr>
       <w:r>
-        <w:t xml:space="preserve">    1.1 The Psychology of Potential</w:t>
+        <w:t xml:space="preserve">    1.1 Identifying Your Niche</w:t>
       </w:r>
     </w:p>
     <w:p>
@@ -67,7 +67,7 @@
         <w:ind w:left="1134"/>
       </w:pPr>
       <w:r>
-        <w:t xml:space="preserve">    1.2 Identifying Your Passions</w:t>
+        <w:t xml:space="preserve">    1.2 Understanding Your Audience</w:t>
       </w:r>
     </w:p>
     <w:p>
@@ -76,7 +76,7 @@
         <w:ind w:left="1134"/>
       </w:pPr>
       <w:r>
-        <w:t xml:space="preserve">    1.3 The Power of Mindset</w:t>
+        <w:t xml:space="preserve">    1.3 Setting Clear, Attainable Goals</w:t>
       </w:r>
     </w:p>
     <w:p>
@@ -84,7 +84,7 @@
         <w:pStyle w:val="TocChapterTitleStyle"/>
       </w:pPr>
       <w:r>
-        <w:t>Chapter 2: Navigating Your Challenges</w:t>
+        <w:t>Chapter 2: The Foundation - Domain and Hosting</w:t>
       </w:r>
     </w:p>
     <w:p>
@@ -93,7 +93,7 @@
         <w:ind w:left="1134"/>
       </w:pPr>
       <w:r>
-        <w:t xml:space="preserve">    2.1 Overcoming Fear and Self-Doubt</w:t>
+        <w:t xml:space="preserve">    2.1 Choosing the Right Domain Name</w:t>
       </w:r>
     </w:p>
     <w:p>
@@ -102,7 +102,7 @@
         <w:ind w:left="1134"/>
       </w:pPr>
       <w:r>
-        <w:t xml:space="preserve">    2.2 Learning from Failure</w:t>
+        <w:t xml:space="preserve">    2.2 Selecting a Hosting Service</w:t>
       </w:r>
     </w:p>
     <w:p>
@@ -111,7 +111,7 @@
         <w:ind w:left="1134"/>
       </w:pPr>
       <w:r>
-        <w:t xml:space="preserve">    2.3 The Art of Resilience</w:t>
+        <w:t xml:space="preserve">    2.3 Setting Up Your Website Structure</w:t>
       </w:r>
     </w:p>
     <w:p>
@@ -119,7 +119,7 @@
         <w:pStyle w:val="TocChapterTitleStyle"/>
       </w:pPr>
       <w:r>
-        <w:t>Chapter 3: Shaping Your Destiny</w:t>
+        <w:t>Chapter 3: Design and User Experience</w:t>
       </w:r>
     </w:p>
     <w:p>
@@ -128,7 +128,7 @@
         <w:ind w:left="1134"/>
       </w:pPr>
       <w:r>
-        <w:t xml:space="preserve">    3.1 Setting Goals and Creating Pathways</w:t>
+        <w:t xml:space="preserve">    3.1 Principles of Effective Web Design</w:t>
       </w:r>
     </w:p>
     <w:p>
@@ -137,7 +137,7 @@
         <w:ind w:left="1134"/>
       </w:pPr>
       <w:r>
-        <w:t xml:space="preserve">    3.2 Harnessing the Power of Habit</w:t>
+        <w:t xml:space="preserve">    3.2 Optimizing User Experience</w:t>
       </w:r>
     </w:p>
     <w:p>
@@ -146,7 +146,7 @@
         <w:ind w:left="1134"/>
       </w:pPr>
       <w:r>
-        <w:t xml:space="preserve">    3.3 The Role of Mentors and Role Models</w:t>
+        <w:t xml:space="preserve">    3.3 Mobile Responsiveness and Accessibility</w:t>
       </w:r>
     </w:p>
     <w:p>
@@ -154,7 +154,7 @@
         <w:pStyle w:val="TocChapterTitleStyle"/>
       </w:pPr>
       <w:r>
-        <w:t>Chapter 4: Connecting with Others</w:t>
+        <w:t>Chapter 4: Content is King</w:t>
       </w:r>
     </w:p>
     <w:p>
@@ -163,7 +163,7 @@
         <w:ind w:left="1134"/>
       </w:pPr>
       <w:r>
-        <w:t xml:space="preserve">    4.1 Building Meaningful Relationships</w:t>
+        <w:t xml:space="preserve">    4.1 Crafting Engaging Content</w:t>
       </w:r>
     </w:p>
     <w:p>
@@ -172,7 +172,7 @@
         <w:ind w:left="1134"/>
       </w:pPr>
       <w:r>
-        <w:t xml:space="preserve">    4.2 Effective Communication Skills</w:t>
+        <w:t xml:space="preserve">    4.2 SEO Best Practices</w:t>
       </w:r>
     </w:p>
     <w:p>
@@ -181,7 +181,7 @@
         <w:ind w:left="1134"/>
       </w:pPr>
       <w:r>
-        <w:t xml:space="preserve">    4.3 Collaboration and Community</w:t>
+        <w:t xml:space="preserve">    4.3 Leveraging Multimedia</w:t>
       </w:r>
     </w:p>
     <w:p>
@@ -189,7 +189,7 @@
         <w:pStyle w:val="TocChapterTitleStyle"/>
       </w:pPr>
       <w:r>
-        <w:t>Chapter 5: Leaving Your Mark</w:t>
+        <w:t>Chapter 5: Growth and Engagement</w:t>
       </w:r>
     </w:p>
     <w:p>
@@ -198,7 +198,7 @@
         <w:ind w:left="1134"/>
       </w:pPr>
       <w:r>
-        <w:t xml:space="preserve">    5.1 Defining Your Legacy</w:t>
+        <w:t xml:space="preserve">    5.1 Social Media Strategies</w:t>
       </w:r>
     </w:p>
     <w:p>
@@ -207,7 +207,7 @@
         <w:ind w:left="1134"/>
       </w:pPr>
       <w:r>
-        <w:t xml:space="preserve">    5.2 Making an Impact</w:t>
+        <w:t xml:space="preserve">    5.2 Email Marketing</w:t>
       </w:r>
     </w:p>
     <w:p>
@@ -216,7 +216,7 @@
         <w:ind w:left="1134"/>
       </w:pPr>
       <w:r>
-        <w:t xml:space="preserve">    5.3 The Journey Ahead</w:t>
+        <w:t xml:space="preserve">    5.3 Analyzing and Adapting</w:t>
       </w:r>
     </w:p>
     <w:p>
@@ -229,7 +229,7 @@
         <w:pStyle w:val="ChapterTitleStyle"/>
       </w:pPr>
       <w:r>
-        <w:t>Chapter 1: Understanding Your Universe</w:t>
+        <w:t>Chapter 1: The Blueprint of Success</w:t>
       </w:r>
       <w:r>
         <w:rPr>
@@ -244,7 +244,7 @@
         <w:pStyle w:val="SubchapterTitleStyle"/>
       </w:pPr>
       <w:r>
-        <w:t>1.1 The Psychology of Potential</w:t>
+        <w:t>1.1 Identifying Your Niche</w:t>
       </w:r>
     </w:p>
     <w:p>
@@ -252,19 +252,22 @@
         <w:pStyle w:val="ContentStyle"/>
       </w:pPr>
       <w:r>
-        <w:t>As we venture into the intricate realm of human potential, we embark on a journey that unravels the mysteries of our minds and the boundless capabilities that reside within each of us. The psychology of potential delves into the very essence of what drives us to excel, to push beyond our perceived limits, and to strive for greatness.</w:t>
+        <w:t>When embarking on your writing journey, one of the crucial steps is identifying your niche. Finding your niche is like discovering your own personal writing haven—a place where your voice resonates, your ideas shine, and your passion radiates through your words. It's about pinpointing the intersection of what you love, what you're good at, and what the world needs.</w:t>
         <w:br/>
         <w:br/>
-        <w:t>Statistics reveal a fascinating insight into the human psyche, showcasing the profound impact of mindset on our ability to tap into our full potential. Studies have shown that individuals who possess a growth mindset, believing in their capacity to learn and grow, are more likely to achieve success in various aspects of their lives. For example, research conducted by Stanford psychologist Carol Dweck found that students who embraced a growth mindset outperformed their peers who held a fixed mindset when faced with challenges.</w:t>
+        <w:t>Statistics reveal that 77% of readers prefer books tailored to their specific interests and needs. This underscores the importance of carving out your niche in the literary landscape. Take, for instance, the case of bestselling author J.K. Rowling. Rowling found her niche in the enchanting world of Hogwarts, weaving tales of magic and friendship that captured the hearts of millions worldwide. By tapping into her unique niche, she created a literary universe that continues to inspire readers of all ages.</w:t>
         <w:br/>
         <w:br/>
-        <w:t>Real-world examples further illuminate the power of harnessing one's potential. Take the story of J.K. Rowling, whose journey from struggling single mother to bestselling author of the Harry Potter series exemplifies the transformative potential residing within each of us. Despite facing numerous rejections and setbacks, Rowling persevered with unwavering determination, ultimately realizing her full creative potential and captivating the hearts of millions worldwide.</w:t>
+        <w:t>To identify your niche, start by exploring your interests deeply. What topics make your heart race and your mind ignite with curiosity? Perhaps you're drawn to the intricacies of artificial intelligence, the mysteries of the cosmos, or the nuances of historical events. Your niche should be a reflection of what excites you, what you could spend hours discussing without losing an ounce of enthusiasm.</w:t>
         <w:br/>
         <w:br/>
-        <w:t>Understanding the psychology of potential not only empowers us to unlock our latent talents but also equips us with the tools to navigate life's uncertainties and challenges with resilience and optimism. It invites us to embrace a growth mindset, to cultivate a belief in our capacity for growth and adaptation, and to pursue our aspirations with unwavering dedication.</w:t>
+        <w:t>Next, assess your expertise and experience. Are you a budding scientist with a knack for storytelling? A history buff with a flair for unraveling forgotten tales? Your niche should leverage your skills and background, allowing you to bring a unique perspective to the table.</w:t>
         <w:br/>
         <w:br/>
-        <w:t>As we delve deeper into the intricacies of the human mind and the vast expanse of human potential, we are reminded of the profound impact our beliefs and actions can have on shaping our realities. By embracing the psychology of potential, we embark on a transformative odyssey of self-discovery and actualization, harnessing the limitless possibilities that reside within each of us.</w:t>
+        <w:t>Finally, consider the market demand. What are readers hungry for? What stories are waiting to be told? By aligning your niche with the needs and interests of your audience, you not only fulfill a gap in the literary world but also ensure that your voice resonates with those who seek the knowledge, entertainment, or inspiration you provide.</w:t>
+        <w:br/>
+        <w:br/>
+        <w:t>In the vast tapestry of literature, each writer's niche is a thread that adds depth and richness to the narrative landscape. So, embrace the journey of discovery, dare to explore the uncharted territories of your passions, and unveil the beauty of your niche to the world. For in the realm of storytelling, your niche is not just a corner you carve out—it's a universe you create, a realm where your words reign supreme, and your readers find solace, excitement, and wonder.</w:t>
       </w:r>
     </w:p>
     <w:p/>
@@ -273,7 +276,7 @@
         <w:pStyle w:val="SubchapterTitleStyle"/>
       </w:pPr>
       <w:r>
-        <w:t>1.2 Identifying Your Passions</w:t>
+        <w:t>1.2 Understanding Your Audience</w:t>
       </w:r>
     </w:p>
     <w:p>
@@ -281,22 +284,31 @@
         <w:pStyle w:val="ContentStyle"/>
       </w:pPr>
       <w:r>
-        <w:t>Exploring the realms of possibility within our own interests is a journey that can lead to profound self-discovery and fulfillment. "Identifying Your Passions" is an essential step on this transformative path, a step that can unlock hidden potentials and unearth hidden treasures of the soul.</w:t>
+        <w:t>Understanding Your Audience:</w:t>
         <w:br/>
         <w:br/>
-        <w:t>As you embark on this introspective quest, consider the power of passion in shaping our lives. According to a survey conducted by the World Economic Forum, individuals who pursue their passions in a meaningful way are more likely to experience higher levels of satisfaction and success in their personal and professional lives. This statistic underscores the importance of aligning our pursuits with our deepest desires, as doing so can lead to a sense of purpose and accomplishment that transcends mere material gains.</w:t>
+        <w:t>Imagine embarking on a journey as a writer, armed with the profound ability to capture the hearts and minds of your readers. To do so effectively, one must possess a keen understanding of their audience – a dynamic tapestry of individuals with unique preferences, interests, and expectations.</w:t>
         <w:br/>
         <w:br/>
-        <w:t>To illustrate this point, let me introduce you to Laura, a young woman who found her passion for environmental conservation early in life. Growing up in a bustling city, she was always drawn to the serene beauty of nature, feeling a deep connection to the world around her. Despite societal pressures to pursue a more conventional career path, Laura listened to her inner voice and followed her passion for protecting the environment.</w:t>
+        <w:t>In the realm of literature, connecting with your audience is akin to mastering a delicate dance of words and emotions. You must speak directly to their innermost thoughts, eliciting a sense of resonance that transcends mere words on a page.</w:t>
         <w:br/>
         <w:br/>
-        <w:t>Through dedicated study and hands-on experience, Laura became a leading advocate for sustainable practices in her community. Her passion not only brought her personal fulfillment but also inspired others to join her cause, creating a ripple effect of positive change in the world. By identifying and nurturing her passion, Laura not only found purpose in her life but also made a meaningful impact on the world around her.</w:t>
+        <w:t>According to recent statistics, young adult males, such as 23-year-olds, represent a significant segment of the reading population. Surveys indicate that this demographic often gravitates towards genres such as science fiction, fantasy, and thrillers, seeking escapism, adventure, and thought-provoking narratives in equal measure.</w:t>
         <w:br/>
         <w:br/>
-        <w:t>As you reflect on Laura's story, consider your own interests and inclinations. What activities make your heart sing? What topics ignite a spark in your soul? By exploring these questions with sincerity and curiosity, you can uncover the seeds of your passions and set yourself on a path towards a more fulfilling and purposeful existence.</w:t>
+        <w:t>Consider the case of John, a 23-year-old avid reader with a penchant for futuristic dystopian settings. He thrives on intricate plots, complex characters, and moral dilemmas that challenge his worldview. As a writer, understanding John's preferences allows you to tailor your storytelling to resonate with his intellect and imagination.</w:t>
         <w:br/>
         <w:br/>
-        <w:t>Remember, the journey of self-discovery is a deeply personal and rewarding one. Embrace the process with an open heart and a curious mind, and soon you may find yourself on a path illuminated by the radiant light of your passions.</w:t>
+        <w:t>In a world saturated with information and distractions, capturing and maintaining the attention of young male readers requires finesse and insight. By infusing your writing with elements that speak to their desires and curiosities, you forge a bond that transcends the pages of your book.</w:t>
+        <w:br/>
+        <w:br/>
+        <w:t>Imagine weaving a tale that immerses them in a world where technology blurs the line between reality and illusion, where heroes grapple with their inner demons amidst a backdrop of cosmic uncertainty. By tapping into themes that resonate with their experiences and aspirations, you create a narrative tapestry that enthralls and enlightens in equal measure.</w:t>
+        <w:br/>
+        <w:br/>
+        <w:t>In essence, understanding your audience is more than a strategic endeavor – it is a profound act of empathy and connection. By delving into the minds and hearts of your readers, you embark on a journey of mutual discovery, where the boundaries between author and audience blur, giving rise to a shared experience that transcends the limitations of the written word.</w:t>
+        <w:br/>
+        <w:br/>
+        <w:t>As you embrace the art of understanding your audience, remember that beneath the surface of demographics and statistics lie real individuals with dreams, fears, and hopes – waiting to be touched by the transformative power of your storytelling. So, immerse yourself in their world, listen to their unspoken desires, and craft narratives that resonate with the deepest recesses of their souls. In this symbiotic dance of creation and consumption, you pave the way for a literary journey that transcends time and space, leaving an indelible mark on the hearts of those who dare to embark upon it.</w:t>
       </w:r>
     </w:p>
     <w:p/>
@@ -305,7 +317,7 @@
         <w:pStyle w:val="SubchapterTitleStyle"/>
       </w:pPr>
       <w:r>
-        <w:t>1.3 The Power of Mindset</w:t>
+        <w:t>1.3 Setting Clear, Attainable Goals</w:t>
       </w:r>
     </w:p>
     <w:p>
@@ -313,19 +325,22 @@
         <w:pStyle w:val="ContentStyle"/>
       </w:pPr>
       <w:r>
-        <w:t>In the realm of human potential, the concept of mindset reigns supreme. Our mindset, the way we perceive and frame the world around us, holds immense power over our actions, decisions, and ultimately, our destinies. Research has shown that the mindset we adopt significantly influences our success and well-being. Consider these compelling statistics: studies have found that individuals with a growth mindset, the belief that abilities can be developed through dedication and hard work, are more likely to achieve their goals and overcome challenges compared to those with a fixed mindset, who believe that abilities are innate and unchangeable.</w:t>
+        <w:t>Setting clear, attainable goals is a critical step in achieving success in any endeavor. It provides a roadmap to guide our actions and a sense of purpose to drive us forward. Let me share with you the importance of this practice through some illuminating examples and relevant data.</w:t>
         <w:br/>
         <w:br/>
-        <w:t>One real-world example that vividly illustrates the power of mindset is the story of J.K. Rowling, the acclaimed author of the Harry Potter series. Before becoming one of the best-selling authors in history, Rowling faced numerous setbacks and rejections. However, it was her unwavering belief in her abilities and her determination to succeed that propelled her forward. Despite facing adversity, Rowling maintained a growth mindset, viewing challenges as opportunities for growth and learning. This resilient mindset ultimately led her to literary stardom, showcasing the transformative impact of cultivating a positive and tenacious outlook.</w:t>
+        <w:t>Imagine you are embarking on a journey to climb a mountain. Your goal is to reach the summit, but without a clear plan and milestones along the way, the task can seem overwhelming. Setting smaller, attainable goals, such as reaching a certain point by a specific time, can help break down the larger goal into manageable steps. This approach not only makes the journey less daunting but also increases the likelihood of success.</w:t>
         <w:br/>
         <w:br/>
-        <w:t>Moreover, in the field of education, the impact of mindset has been extensively studied. Students who embrace a growth mindset exhibit higher levels of motivation, resilience, and academic achievement compared to their peers with a fixed mindset. By fostering a culture of growth mindset in the classroom, educators can empower students to embrace challenges, persist in the face of setbacks, and ultimately reach their full potential.</w:t>
+        <w:t>Research supports the effectiveness of setting clear goals. According to a study by Dr. Gail Matthews, a psychology professor at Dominican University of California, individuals are 42% more likely to achieve their goals just by writing them down. This simple act of clarity and commitment can significantly improve our chances of success.</w:t>
         <w:br/>
         <w:br/>
-        <w:t>The power of mindset extends beyond individual achievement to broader societal implications. In the workplace, employees with a growth mindset are more adaptable, innovative, and collaborative, contributing to a culture of continuous improvement and success. By cultivating a growth mindset within organizations, leaders can harness the collective potential of their teams, driving creativity and productivity to new heights.</w:t>
+        <w:t>Let's consider the story of Alex Honnold, the renowned rock climber who became the first person to free solo climb El Capitan, a 3,000-foot rock formation in Yosemite National Park. His incredible feat was not achieved overnight. It was the result of years of setting clear, attainable goals, pushing his limits, and meticulous planning. Each climb he undertook was a step towards his ultimate objective, culminating in a historic achievement that captivated the world.</w:t>
         <w:br/>
         <w:br/>
-        <w:t>In essence, mindset serves as the cornerstone of personal and professional development, shaping our attitudes, behaviors, and outcomes. By recognizing the profound influence of mindset and actively cultivating a positive and resilient outlook, we can unlock our full potential, surmount challenges, and embark on a journey of growth and transformation. Embracing a growth mindset is not just a mindset shift; it is a paradigm shift towards limitless possibilities and boundless opportunities for success and fulfillment.</w:t>
+        <w:t>Setting clear, attainable goals is not just about reaching the destination; it's about the journey itself. It provides a sense of direction, motivates us to overcome challenges, and gives us a sense of accomplishment with each step forward. By breaking down big goals into manageable tasks, we can maintain focus, track progress, and stay motivated even in the face of obstacles.</w:t>
+        <w:br/>
+        <w:br/>
+        <w:t>So, as you navigate through life's challenges and opportunities, remember the power of setting clear, attainable goals. Write them down, create a plan, and take consistent actions towards realizing your dreams. With each milestone you reach, you'll not only inch closer to your goals but also build the confidence and resilience needed to conquer even greater heights.</w:t>
       </w:r>
     </w:p>
     <w:p/>
@@ -339,7 +354,7 @@
         <w:pStyle w:val="ChapterTitleStyle"/>
       </w:pPr>
       <w:r>
-        <w:t>Chapter 2: Navigating Your Challenges</w:t>
+        <w:t>Chapter 2: The Foundation - Domain and Hosting</w:t>
       </w:r>
       <w:r>
         <w:rPr>
@@ -354,7 +369,7 @@
         <w:pStyle w:val="SubchapterTitleStyle"/>
       </w:pPr>
       <w:r>
-        <w:t>2.1 Overcoming Fear and Self-Doubt</w:t>
+        <w:t>2.1 Choosing the Right Domain Name</w:t>
       </w:r>
     </w:p>
     <w:p>
@@ -362,22 +377,28 @@
         <w:pStyle w:val="ContentStyle"/>
       </w:pPr>
       <w:r>
-        <w:t>In the wondrous journey of life, there often comes a time when the crushing weight of fear and self-doubt casts a dark shadow over our aspirations and dreams. These formidable foes, though intangible, wield a mighty power, capable of paralyzing even the most resilient souls. But fear not, dear reader, for within you lies the strength to conquer these inner demons and emerge stronger, more resolute, and ready to conquer the world.</w:t>
+        <w:t>When it comes to choosing the right domain name, the task might seem daunting at first. But fear not, for I am here to guide you through this crucial step in establishing your online presence.</w:t>
         <w:br/>
         <w:br/>
-        <w:t>Statistics reveal that nearly 85% of individuals grapple with feelings of self-doubt at some point in their lives, while a staggering 90% have experienced fear in varying degrees. These numbers may seem daunting, but they serve as a reminder that you are not alone in this struggle. As we delve deeper into the realm of overcoming fear and self-doubt, let us illuminate the path with stories of resilience and triumph.</w:t>
+        <w:t>Imagine you're setting up your own website, eager to share your passions and creations with the world. Your domain name is the digital address where visitors can find you amidst the vast landscape of the internet. It's not just a string of characters; it's your virtual identity, the first impression you make on potential readers, clients, or collaborators.</w:t>
         <w:br/>
         <w:br/>
-        <w:t>Picture a young artist, Sophia, whose passion for painting knows no bounds. Despite her undeniable talent, self-doubt crept insidiously into her mind, whispering that her art was not worthy of recognition. With each brushstroke, she battled the voices of insecurity, until one day, she decided to showcase her work at a local gallery. The response was overwhelming – her paintings resonated with the viewers, evoking powerful emotions and sparking a newfound belief in her abilities.</w:t>
+        <w:t>Statistics show that a well-chosen domain name can significantly impact your online success. Did you know that websites with short and memorable domain names tend to attract more visitors? In fact, a study by a leading digital marketing firm revealed that 77% of consumers believe that a unique domain name makes a business more credible. This goes to show the power a domain name holds in shaping public perception.</w:t>
         <w:br/>
         <w:br/>
-        <w:t>The tale of David, a budding entrepreneur, offers another perspective on overcoming fear. Faced with the daunting task of launching his own business, he was plagued by the fear of failure. Yet, armed with determination and a solid plan, he took the leap of faith. Despite setbacks and obstacles along the way, David persisted, drawing strength from his unwavering belief in his vision. Today, his company stands as a testament to his courage and resilience.</w:t>
+        <w:t>Let's delve into some real-world examples to illuminate this point. Take the case of Airbnb. The name itself, a clever blend of "air" and "bnb" (short for bed and breakfast), encapsulates the essence of the platform: providing accommodations in unique settings around the world. This strategic choice not only reflects the brand's identity but also makes it easier for users to remember and associate with the service.</w:t>
         <w:br/>
         <w:br/>
-        <w:t>These stories serve as reminders that fear and self-doubt are not insurmountable barriers but mere stepping stones on the path to personal growth. By acknowledging your fears and insecurities, you pave the way for transformation and empowerment. Embrace vulnerability as a catalyst for change, and trust in your abilities to navigate the stormy seas of uncertainty.</w:t>
+        <w:t>Similarly, the domain name "Etsy" has become synonymous with handmade and vintage goods. Its short, catchy name aligns perfectly with its target market of creative individuals looking to buy or sell one-of-a-kind items. This synergy between domain name and brand identity has contributed to Etsy's exponential growth and widespread recognition.</w:t>
         <w:br/>
         <w:br/>
-        <w:t>Remember, dear reader, that within you lies a wellspring of courage and resilience waiting to be unleashed. Embrace the journey of self-discovery, confront your fears with unwavering resolve, and watch as the shackles of self-doubt fall away, revealing the boundless potential that resides within you. As you walk this path illuminated by your inner light, may you emerge victorious, a beacon of inspiration for others facing similar struggles.</w:t>
+        <w:t>So, how can you select the perfect domain name for your own venture? Remember, simplicity is key. Opt for a name that is easy to spell, pronounce, and remember. Consider your target audience and the message you want to convey. Are you a tech-savvy entrepreneur looking to disrupt the industry? A whimsical artist showcasing your portfolio? Let your domain name reflect your unique voice and vision.</w:t>
+        <w:br/>
+        <w:br/>
+        <w:t>In the digital landscape, where attention spans are fleeting and competition is fierce, your domain name can be the beacon that guides users to your virtual doorstep. Choose wisely, for in this interconnected world, a well-crafted domain name can be the difference between blending in and standing out.</w:t>
+        <w:br/>
+        <w:br/>
+        <w:t>So, embrace the challenge of selecting the right domain name, and let your creativity and purpose shine through this digital gateway to your online realm. Remember, in the realm of domain names, as in life, the possibilities are endless for those bold enough to dream and daring enough to act.</w:t>
       </w:r>
     </w:p>
     <w:p/>
@@ -386,7 +407,7 @@
         <w:pStyle w:val="SubchapterTitleStyle"/>
       </w:pPr>
       <w:r>
-        <w:t>2.2 Learning from Failure</w:t>
+        <w:t>2.2 Selecting a Hosting Service</w:t>
       </w:r>
     </w:p>
     <w:p>
@@ -394,25 +415,31 @@
         <w:pStyle w:val="ContentStyle"/>
       </w:pPr>
       <w:r>
-        <w:t>Learning from Failure</w:t>
+        <w:t>Once upon a time in the vast kingdom of the Internet, there lived a young entrepreneur named Alex, who had a dream to share his passion for photography with the world. After spending countless hours perfecting his craft and curating a stunning collection of images, Alex knew it was time to take his hobby to the next level and launch his own photography website.</w:t>
         <w:br/>
         <w:br/>
-        <w:t>Failure is often seen as a daunting and discouraging experience, but in reality, it can be a powerful teacher that propels us towards growth and success. According to a study conducted by Harvard Business School, 75% of venture-backed startups fail, highlighting the reality that setbacks are a common part of any journey towards achievement. However, the key lies in how we choose to respond to these setbacks.</w:t>
+        <w:t>Excited yet slightly overwhelmed by the technicalities of setting up an online platform, Alex knew he needed a reliable hosting service to bring his vision to life. He embarked on a quest to find the perfect hosting provider that would support his website and ensure it ran smoothly for his future visitors.</w:t>
         <w:br/>
         <w:br/>
-        <w:t>One real-world example that beautifully demonstrates the concept of learning from failure is the story of Thomas Edison and his invention of the light bulb. Edison famously said, "I have not failed. I've just found 10,000 ways that won't work." Despite facing numerous failures and setbacks, he persisted with unwavering determination until he finally succeeded in creating a commercially viable light bulb. His resilience in the face of failure serves as an inspiring reminder that setbacks are not roadblocks but stepping stones towards success.</w:t>
+        <w:t>As Alex delved into the realm of selecting a hosting service, he discovered a wealth of options available to him. From shared hosting to VPS and dedicated servers, the choices seemed endless. Determined to make an informed decision, Alex began his research.</w:t>
         <w:br/>
         <w:br/>
-        <w:t>In the realm of sports, Michael Jordan, widely regarded as one of the greatest basketball players of all time, is another poignant example of learning from failure. Jordan famously missed over 9,000 shots and lost almost 300 games throughout his career. However, he emphasized that each failure brought him one step closer to success, famously stating, "I can accept failure, everyone fails at something. But I can't accept not trying." Jordan's perseverance and ability to extract valuable lessons from defeat played a pivotal role in his legendary success on the basketball court.</w:t>
+        <w:t>One crucial factor Alex considered was the uptime guarantee offered by hosting providers. Uptime, the percentage of time a server is up and running, is vital for ensuring a website stays accessible to visitors. Alex learned that industry standards typically hover around 99.9% uptime, with reputable providers often offering even higher percentages to guarantee a reliable online presence.</w:t>
         <w:br/>
         <w:br/>
-        <w:t>These stories highlight the importance of adopting a growth mindset when facing failure. Instead of viewing setbacks as insurmountable obstacles, we should embrace them as opportunities for learning and improvement. Each failure is a chance to gain valuable insights, refine our strategies, and ultimately move closer to our goals.</w:t>
+        <w:t>In his search, Alex also came across striking statistics revealing the impact of website speed on user experience. Studies showed that 40% of visitors would abandon a website if it took more than three seconds to load. Armed with this knowledge, Alex understood the importance of selecting a hosting service that prioritized fast loading times to keep his audience engaged.</w:t>
         <w:br/>
         <w:br/>
-        <w:t>By learning from failure, we not only enhance our resilience and perseverance but also cultivate a deeper understanding of ourselves and the world around us. It is through these challenging experiences that we truly grow and evolve, shaping us into stronger, more resilient individuals capable of overcoming any obstacle that comes our way.</w:t>
+        <w:t>Real-world examples further underscored the significance of choosing the right hosting service. Alex read about businesses that saw a significant increase in conversions and revenue simply by switching to a hosting provider with faster loading speeds and better customer support. These success stories inspired Alex to prioritize performance and customer service in his selection process.</w:t>
         <w:br/>
         <w:br/>
-        <w:t>In conclusion, failure should not be feared but rather embraced as a necessary and invaluable part of the journey towards success. By approaching setbacks with a positive and open mindset, we can harness their transformative power and emerge stronger, wiser, and more determined than ever before. Remember, it is not the failures themselves that define us, but how we choose to learn and grow from them that ultimately shapes our path to greatness.</w:t>
+        <w:t>After weighing his options and considering his budget, Alex finally found a hosting service that aligned with his needs. With a provider renowned for its exceptional uptime, lightning-fast speeds, and responsive customer support, Alex felt confident in his choice to support his photography endeavor.</w:t>
+        <w:br/>
+        <w:br/>
+        <w:t>As the final puzzle piece fell into place, Alex's website came to life, showcasing his breathtaking images to a global audience. Thanks to his diligent research and thoughtful decision-making, Alex's online platform thrived, captivating visitors and fulfilling his dream of sharing his passion with the world.</w:t>
+        <w:br/>
+        <w:br/>
+        <w:t>In the vast landscape of the Internet, where digital dreams take flight, selecting the right hosting service can be the difference between mere existence and transformative success. Just like Alex, those embarking on their online journeys must navigate the sea of options with wisdom and insight, ensuring their websites shine brightly in the digital realm. With the power of knowledge and informed choices, every entrepreneur, artist, or storyteller can carve out their own place in the ever-evolving web of possibilities.</w:t>
       </w:r>
     </w:p>
     <w:p/>
@@ -421,7 +448,7 @@
         <w:pStyle w:val="SubchapterTitleStyle"/>
       </w:pPr>
       <w:r>
-        <w:t>2.3 The Art of Resilience</w:t>
+        <w:t>2.3 Setting Up Your Website Structure</w:t>
       </w:r>
     </w:p>
     <w:p>
@@ -429,25 +456,22 @@
         <w:pStyle w:val="ContentStyle"/>
       </w:pPr>
       <w:r>
-        <w:t>In the intricate tapestry of life, one of the most enduring threads is the art of resilience. Resilience, like a sturdy ship navigating turbulent seas, is the ability to bounce back from adversity, to rise stronger from the ashes of defeat. It is a skill honed through life's trials and tribulations, a quality that separates those who crumble under pressure from those who soar above it.</w:t>
+        <w:t>Setting Up Your Website Structure:</w:t>
         <w:br/>
         <w:br/>
-        <w:t>Statistically speaking, studies have shown that resilience plays a vital role in shaping our life outcomes. Research by the American Psychological Association has revealed that resilient individuals tend to have lower rates of depression and anxiety, higher levels of well-being, and better overall physical health. These findings underscore the profound impact that resilience can have on our holistic well-being.</w:t>
+        <w:t>Imagine you're embarking on a journey to build your own online platform – a space where your ideas, creations, and voice can shine brightly in the vast digital landscape. Just like a well-designed house, your website needs a solid structure to support its content and make navigation a breeze for your visitors.</w:t>
         <w:br/>
         <w:br/>
-        <w:t>Let's take a moment to delve into the real-world examples that illuminate the art of resilience in action. Consider the remarkable story of Malala Yousafzai, the Pakistani activist who defied the Taliban's oppressive regime to advocate for girls' education. Despite facing grave danger and a near-fatal attack, Malala's unwavering resilience and courage not only propelled her to recover but also to continue her mission on a global scale, becoming the youngest-ever Nobel Prize laureate.</w:t>
+        <w:t>First and foremost, let's talk about the foundation of your website – the navigation menu. This menu serves as the roadmap for users, guiding them to different pages on your site. Studies show that 94% of first impressions relate to your site's design, where users decide within 0.05 seconds if they'll stay or leave. Therefore, creating an intuitive and user-friendly navigation menu is crucial. For instance, take a look at Apple's website – a model of simplicity and ease of use. By organizing their products and services into clear categories, they make it effortless for customers to find what they're looking for.</w:t>
         <w:br/>
         <w:br/>
-        <w:t>Closer to home, we find the inspiring tale of Nelson Mandela, who endured 27 years of imprisonment under South Africa's apartheid regime. Mandela's resilience in the face of immense adversity, his unwavering commitment to justice and equality, ultimately culminated in a peaceful transition to democracy and his election as the country's first black president.</w:t>
+        <w:t>Next, let's discuss the importance of categorizing your content effectively. Imagine your website as a library, with different sections for fiction, non-fiction, and reference materials. By organizing your content into distinct categories, you make it easier for visitors to locate specific information. Research indicates that 38% of people will stop engaging with a website if the content/layout is unattractive, underscoring the significance of clear organization. For inspiration, look at The New York Times website – they categorize their articles into sections like news, opinion, and arts, catering to a diverse audience with varied interests.</w:t>
         <w:br/>
         <w:br/>
-        <w:t>These stories of resilience serve as beacons of hope, reminding us of the human capacity to triumph over adversity, to find strength in the face of hardship. They teach us that resilience is not just about bouncing back; it's about harnessing our inner resources, cultivating a mindset of perseverance and growth, and emerging from challenges transformed, not diminished.</w:t>
+        <w:t>Furthermore, consider the layout of your homepage. Just as a captivating book cover entices readers, your homepage should grab visitors' attention and entice them to delve deeper into your site. Studies reveal that 75% of consumers admit to making judgments on a company's credibility based on the website design, reinforcing the impact of visual appeal. Look at Airbnb's homepage – they feature stunning images of their listings, inviting users to explore unique accommodations around the world.</w:t>
         <w:br/>
         <w:br/>
-        <w:t>As we navigate the unpredictable waters of life, let us remember that the art of resilience is a skill that can be nurtured and cultivated. By embracing setbacks as opportunities for growth, by finding strength in our vulnerabilities, we can forge a path of resilience that not only sustains us but also propels us towards our fullest potential.</w:t>
-        <w:br/>
-        <w:br/>
-        <w:t>May we draw inspiration from the stories of resilience that surround us, weaving their wisdom into the fabric of our own journeys. For in the art of resilience lies the power to weather life's storms, to emerge stronger, wiser, and more compassionate than before.</w:t>
+        <w:t>In conclusion, setting up your website structure is like crafting a narrative – each element plays a crucial role in engaging your audience and conveying your message effectively. By implementing a user-friendly navigation menu, organizing your content thoughtfully, and designing a captivating homepage, you can create a digital space that resonates with users and leaves a lasting impression. So, roll up your sleeves, unleash your creativity, and let your website take center stage in the online world.</w:t>
       </w:r>
     </w:p>
     <w:p/>
@@ -461,7 +485,7 @@
         <w:pStyle w:val="ChapterTitleStyle"/>
       </w:pPr>
       <w:r>
-        <w:t>Chapter 3: Shaping Your Destiny</w:t>
+        <w:t>Chapter 3: Design and User Experience</w:t>
       </w:r>
       <w:r>
         <w:rPr>
@@ -476,7 +500,7 @@
         <w:pStyle w:val="SubchapterTitleStyle"/>
       </w:pPr>
       <w:r>
-        <w:t>3.1 Setting Goals and Creating Pathways</w:t>
+        <w:t>3.1 Principles of Effective Web Design</w:t>
       </w:r>
     </w:p>
     <w:p>
@@ -484,22 +508,28 @@
         <w:pStyle w:val="ContentStyle"/>
       </w:pPr>
       <w:r>
-        <w:t>Setting goals and creating pathways is a crucial step in navigating the journey towards success. By clearly defining our objectives and charting a course of action, we set ourselves up for achievement and fulfillment. According to a study by Harvard Business School, individuals who set specific, challenging goals are 10 times more likely to achieve them compared to those who have vague goals or no goals at all.</w:t>
+        <w:t>Crafting a captivating web design is akin to composing a symphony of visual elements, user experience, and functionality. As an author who delves into the intricate world of multidisciplinary knowledge, I've come to appreciate the art and science behind the principles of effective web design. Let me take you on a journey through this digital realm, where creativity meets functionality to create a harmonious online experience.</w:t>
         <w:br/>
         <w:br/>
-        <w:t>Consider the story of Maya, a young aspiring artist with a passion for painting. Maya dreams of showcasing her artwork in galleries around the world but feels overwhelmed by the magnitude of her ambition. Through guidance from a mentor, Maya learns the importance of setting SMART goals – Specific, Measurable, Achievable, Relevant, and Time-bound.</w:t>
+        <w:t>At its core, effective web design is about striking a delicate balance between aesthetics and usability. Studies show that 38% of people will stop engaging with a website if the content or layout is unattractive. This underscores the importance of captivating visuals in retaining user interest. Think of a website as a virtual storefront – just as a well-designed physical store can attract customers, a visually appealing website can draw in online visitors.</w:t>
         <w:br/>
         <w:br/>
-        <w:t>With this newfound clarity, Maya sets a goal to complete a series of 10 paintings within the next six months, each exploring a different theme close to her heart. By breaking down her ultimate dream into smaller, actionable steps, Maya is able to track her progress and stay motivated along the way. This strategic approach not only propels Maya towards her long-term vision but also instills a sense of purpose and direction in her artistic pursuits.</w:t>
+        <w:t>Take, for example, the website of a popular lifestyle brand. The use of high-quality images, a clean layout, and intuitive navigation not only entices visitors but also enhances the overall user experience. These visual elements are carefully curated to reflect the brand's identity and engage users on a deeper level.</w:t>
         <w:br/>
         <w:br/>
-        <w:t>Creating pathways involves more than just setting goals – it also entails identifying the necessary steps to reach those goals. In the world of business, this concept is exemplified by the strategy of companies like Amazon. Starting as an online bookstore, Amazon's founder, Jeff Bezos, had a grand vision of becoming the "everything store." Through meticulous planning and strategic decision-making, Amazon diversified its offerings, expanded globally, and revolutionized the retail industry.</w:t>
+        <w:t>But effective web design goes beyond just visual appeal. It also entails seamless navigation and intuitive user interactions. In fact, a study by Stanford University found that 75% of users make judgments about a company's credibility based on their website's design. This highlights the significance of user-friendly interfaces in building trust and credibility with online audiences.</w:t>
         <w:br/>
         <w:br/>
-        <w:t>Similarly, in personal development, creating pathways means aligning our actions with our aspirations. Whether aiming for career advancement, financial stability, or personal growth, mapping out the steps required to achieve our goals is essential. By carving out a clear trajectory and staying adaptable to inevitable challenges, we enhance our chances of success and fulfillment.</w:t>
+        <w:t>Imagine visiting a website to purchase a new gadget. A cluttered layout, confusing navigation, and slow loading times can quickly turn a potential customer away. On the other hand, a well-organized site with clear calls-to-action and easy checkout processes can streamline the user journey and lead to increased conversions.</w:t>
         <w:br/>
         <w:br/>
-        <w:t>In conclusion, setting goals and creating pathways is not just a theoretical exercise – it is a practical and proven method for turning our dreams into reality. Through intentionality, perseverance, and strategic planning, we can navigate the complexities of life with purpose and determination. By embodying the spirit of goal-setting and pathway creation, we open doors to a future filled with achievement and fulfillment.</w:t>
+        <w:t>Incorporating responsive design is another crucial aspect of effective web design. With mobile internet usage surpassing desktop usage in recent years, ensuring that your website is optimized for various devices is paramount. Research shows that 57% of internet users say they won't recommend a business with a poorly designed mobile site. By adopting a responsive approach, you can cater to the growing number of mobile users and provide a seamless browsing experience across different devices.</w:t>
+        <w:br/>
+        <w:br/>
+        <w:t>Consider a local restaurant's website that adjusts seamlessly from desktop to mobile, allowing users to easily view the menu, make reservations, and access contact information. This adaptability not only enhances user experience but also showcases the restaurant's commitment to accessibility and customer convenience.</w:t>
+        <w:br/>
+        <w:br/>
+        <w:t>In conclusion, effective web design weaves together elements of visual appeal, usability, and responsiveness to create a compelling online presence. By incorporating these principles into your digital strategy, you can engage visitors, build credibility, and ultimately drive success in the virtual landscape. Just as a masterful storyteller crafts a narrative that captivates readers, a skilled web designer shapes a digital experience that resonates with online audiences.</w:t>
       </w:r>
     </w:p>
     <w:p/>
@@ -508,7 +538,7 @@
         <w:pStyle w:val="SubchapterTitleStyle"/>
       </w:pPr>
       <w:r>
-        <w:t>3.2 Harnessing the Power of Habit</w:t>
+        <w:t>3.2 Optimizing User Experience</w:t>
       </w:r>
     </w:p>
     <w:p>
@@ -516,19 +546,25 @@
         <w:pStyle w:val="ContentStyle"/>
       </w:pPr>
       <w:r>
-        <w:t>In the intricate web of our daily lives, habit weaves a delicate yet powerful thread that guides our actions, shapes our routines, and ultimately molds our destinies. From the seemingly mundane act of making the bed each morning to the intricate dance of our professional rituals, habits dictate much of what we do without us even realizing it. But what is the essence of habit, and how can we harness its formidable force to steer our lives towards success and fulfillment?</w:t>
+        <w:t>Optimizing User Experience</w:t>
         <w:br/>
         <w:br/>
-        <w:t>Statistics reveal that a staggering 40% of our daily actions are not decisions but habits, according to a study by Duke University. This astounding figure underscores the profound influence habits have on our lives, often operating beneath the surface of conscious awareness. Take, for instance, the simple habit of checking our smartphones incessantly. Research shows that the average person spends over four hours a day on their phone, with much of this time dedicated to habit-driven behaviors like scrolling through social media or checking notifications. These habits, though seemingly harmless, can have a significant impact on our productivity, mental well-being, and even relationships.</w:t>
+        <w:t>Creating a seamless and enjoyable experience for users is crucial in today's fast-paced digital age. As a 23-year-old male navigating the online world, you understand the significance of smooth interactions with websites and applications. But what exactly goes into optimizing user experience, and why does it matter?</w:t>
         <w:br/>
         <w:br/>
-        <w:t>To understand the power of habit, let us journey into the fascinating world of Charles Duhigg, acclaimed author of "The Power of Habit." In his groundbreaking work, Duhigg delves into the intricate mechanics of habit formation, exploring how habits are constructed, deconstructed, and reconstructed within the complex architecture of our brains. Through riveting real-world examples, such as the transformation of Starbucks from a local coffee shop into a global empire through the strategic manipulation of customer habits, Duhigg illuminates the profound implications of habit on individual lives and societal structures.</w:t>
+        <w:t>Let's delve into some eye-opening statistics first. Did you know that 88% of online consumers are less likely to return to a site after a bad experience? This demonstrates the immense impact that user experience has on customer retention and satisfaction. Furthermore, a well-designed user interface can increase conversion rates by up to 200%, highlighting the direct correlation between user experience and business success.</w:t>
         <w:br/>
         <w:br/>
-        <w:t>Imagine a world where you effortlessly glide through your day, your actions aligned with your deepest desires and aspirations. By understanding the anatomy of habit - the cue, routine, and reward loop - we gain insight into how habits are formed and, more importantly, how they can be reshaped to serve our highest goals. Whether it's cultivating the habit of daily writing to nurture your creative spark or adopting the habit of mindfulness to cultivate inner peace, the power of habit lies in its ability to mold us into the best versions of ourselves.</w:t>
+        <w:t>To grasp the essence of optimizing user experience, consider the story of a popular e-commerce platform. Faced with high bounce rates and low engagement, the company revamped its website interface, focusing on intuitive navigation and streamlined checkout processes. As a result, not only did bounce rates decrease significantly, but the platform also witnessed a notable surge in sales and customer loyalty.</w:t>
         <w:br/>
         <w:br/>
-        <w:t>As we navigate the labyrinth of our habits, let us remember that change is not a distant dream but a tangible reality within our grasp. By harnessing the power of habit, we unlock the key to self-transformation, paving the way for a future imbued with purpose, passion, and endless possibilities. Embrace the journey of habit formation with open arms, for within its subtle whispers lies the promise of a life well-lived and a destiny fully realized.</w:t>
+        <w:t>So, what are the key elements in creating an exceptional user experience? It all begins with user-centric design. By putting yourself in the shoes of your audience and understanding their needs and preferences, you can tailor the interface to meet their expectations seamlessly. Intuitive navigation, responsive layouts, and clear call-to-action buttons are all vital components that contribute to a user-friendly experience.</w:t>
+        <w:br/>
+        <w:br/>
+        <w:t>Moreover, embracing a mobile-first approach is essential in today's mobile-centric world. With more than 50% of website traffic coming from mobile devices, ensuring that your platform is optimized for different screen sizes and devices is paramount. This adaptability not only enhances user experience but also boosts your site's search engine ranking, enhancing visibility and reach.</w:t>
+        <w:br/>
+        <w:br/>
+        <w:t>In a nutshell, optimizing user experience is not just about creating visually appealing interfaces; it's about fostering meaningful connections with your audience. By incorporating user feedback, analyzing data insights, and staying abreast of emerging trends, you can continually refine and enhance the user experience, ultimately driving growth and success for your digital presence. Remember, in the realm of user experience, every click, scroll, and interaction matters – make them count.</w:t>
       </w:r>
     </w:p>
     <w:p/>
@@ -537,7 +573,7 @@
         <w:pStyle w:val="SubchapterTitleStyle"/>
       </w:pPr>
       <w:r>
-        <w:t>3.3 The Role of Mentors and Role Models</w:t>
+        <w:t>3.3 Mobile Responsiveness and Accessibility</w:t>
       </w:r>
     </w:p>
     <w:p>
@@ -545,19 +581,25 @@
         <w:pStyle w:val="ContentStyle"/>
       </w:pPr>
       <w:r>
-        <w:t>In the grand tapestry of life, mentors and role models take on roles akin to guiding lights in the dark, illuminating paths to success and self-discovery. These guiding stars play a pivotal role in shaping our journeys, providing wisdom, support, and inspiration along the way. Statistics reveal the profound impact mentors and role models have on individuals: a study by the National Mentoring Partnership showed that young adults who had a mentor are 130% more likely to hold leadership positions. These figures underscore the transformative influence of mentorship and role modeling in personal and professional development.</w:t>
+        <w:t>In this digital age we live in, where smartphones serve as extensions of ourselves, the importance of mobile responsiveness and accessibility cannot be overstated. Picture this: you're a 23-year-old guy, navigating the internet on your phone, trying to access a website that takes an eternity to load. Frustrating, isn't it? Well, you're not alone in feeling that way.</w:t>
         <w:br/>
         <w:br/>
-        <w:t>Allow me to introduce you to Sarah, a young aspiring artist navigating the labyrinthine world of creativity. Sarah's passion for painting burned bright, but she often found herself lost in self-doubt and uncertainty. Enter Maya, a seasoned painter with a gallery of awe-inspiring masterpieces. Maya took Sarah under her wing, offering guidance, encouragement, and a steady hand to navigate the turbulent waters of artistic expression. With Maya's support, Sarah blossomed into a confident artist, her strokes imbued with newfound vigor and purpose.</w:t>
+        <w:t>Studies show that a staggering 52% of web traffic worldwide originates from mobile devices. That's more than half of all internet users accessing content on the go, from the palm of their hand. Now, imagine if a website is not optimized for mobile viewing. It's like trying to fit a square peg into a round hole - inconvenient and just doesn't work.</w:t>
         <w:br/>
         <w:br/>
-        <w:t>In a parallel universe, we meet David, a budding scientist grappling with complex equations and elusive theories. Feeling adrift in a sea of academic challenges, David found solace in the teachings of Dr. Patel, a revered physicist with a trailblazing career. Dr. Patel's passion for knowledge ignited a spark within David, propelling him to new heights of scientific inquiry. Under Dr. Patel's tutelage, David's once-faltering confidence soared, his experiments yielding groundbreaking results that reverberated across the scientific community.</w:t>
+        <w:t>Let me paint a real-world scenario for you. Meet Dave, a young professional who relies on his smartphone for everything from checking the news to ordering food. One day, he comes across a blog post that piques his interest, but when he clicks on the link, the text is microscopic, and the buttons are too tiny to tap accurately. Frustrated, Dave gives up and moves on, and that blog just lost a potential regular reader.</w:t>
         <w:br/>
         <w:br/>
-        <w:t>These narratives encapsulate the transformative power of mentors and role models in shaping our destinies. Whether in the realm of arts, sciences, or any other field, the guidance of a mentor can be the catalyst that propels us towards greatness. By providing a nurturing environment for growth, mentors and role models equip us with the tools to navigate life's challenges and seize opportunities with courage and conviction.</w:t>
+        <w:t>Ensuring mobile responsiveness is not just about accommodating different screen sizes; it's about providing a seamless user experience. When a website is designed with responsiveness in mind, users like Dave can easily navigate, read, and engage with the content, regardless of the device they're using.</w:t>
         <w:br/>
         <w:br/>
-        <w:t>As you embark on your own quest for knowledge and self-discovery, remember the profound impact mentors and role models can have on your journey. Seek out those luminaries who can light the way, imparting wisdom and inspiration that will guide you towards a future filled with promise and possibility. Embrace the power of mentorship, for in the hands of a skilled guide, your potential knows no bounds.</w:t>
+        <w:t>Accessibility goes hand in hand with responsiveness. Think about it this way: imagine you're trying to read an article, but the font is barely legible, or the colors clash so much that it strains your eyes. That's what millions of individuals with visual impairments or color blindness experience every day when encountering websites that overlook accessibility features.</w:t>
+        <w:br/>
+        <w:br/>
+        <w:t>By incorporating features like alt text for images, adjustable font sizes, and high contrast options, websites can ensure that everyone, regardless of ability, can access and enjoy their content. It's about inclusivity, about making sure that no one is left behind in the digital landscape.</w:t>
+        <w:br/>
+        <w:br/>
+        <w:t>So, as we delve deeper into the realm of mobile responsiveness and accessibility, remember that it's not just about technicalities and coding; it's about enhancing the user experience, fostering inclusivity, and ultimately, making the digital world a better place for all of us.</w:t>
       </w:r>
     </w:p>
     <w:p/>
@@ -571,7 +613,7 @@
         <w:pStyle w:val="ChapterTitleStyle"/>
       </w:pPr>
       <w:r>
-        <w:t>Chapter 4: Connecting with Others</w:t>
+        <w:t>Chapter 4: Content is King</w:t>
       </w:r>
       <w:r>
         <w:rPr>
@@ -586,7 +628,7 @@
         <w:pStyle w:val="SubchapterTitleStyle"/>
       </w:pPr>
       <w:r>
-        <w:t>4.1 Building Meaningful Relationships</w:t>
+        <w:t>4.1 Crafting Engaging Content</w:t>
       </w:r>
     </w:p>
     <w:p>
@@ -594,22 +636,25 @@
         <w:pStyle w:val="ContentStyle"/>
       </w:pPr>
       <w:r>
-        <w:t>Building meaningful relationships is a fundamental aspect of human existence, enriching our lives in countless ways. Research shows that strong social connections are linked to better mental health, increased longevity, and overall well-being. In fact, a study conducted by the Harvard T.H. Chan School of Public Health found that having solid relationships can lower the risk of premature death by 50%.</w:t>
+        <w:t>Crafting Engaging Content:</w:t>
         <w:br/>
         <w:br/>
-        <w:t>Let's delve into the power of meaningful relationships through the lens of a real-world example. Consider the story of Maya, a young college student who found herself struggling to balance academics, extracurricular activities, and personal life. Feeling overwhelmed and disconnected, Maya decided to reach out to her roommate, Sarah, who she had always admired for her ability to juggle multiple responsibilities effortlessly.</w:t>
+        <w:t>As a celebrated author and editor, one of my key philosophies is the art of crafting engaging content that captivates readers' hearts and minds. In today's fast-paced digital age, where information overload is the norm, the ability to create compelling and resonant narratives is more crucial than ever. Let's delve into some key strategies and insights on how to create content that truly stands out in a crowded landscape.</w:t>
         <w:br/>
         <w:br/>
-        <w:t>As Maya opened up about her challenges, Sarah listened attentively, providing a supportive ear and offering practical advice. Over time, their casual conversations evolved into deep discussions about their dreams, fears, and aspirations. Through this connection, Maya not only found solace in sharing her burdens but also gained a newfound sense of belonging and purpose.</w:t>
+        <w:t>To begin with, let's take a look at some eye-opening statistics: according to a recent survey, the average attention span of individuals has decreased to just around 8 seconds. This means that content creators have a very short window to grab their audience's attention and keep them engaged. So, how can we craft content that makes an impact within this fleeting timeframe?</w:t>
         <w:br/>
         <w:br/>
-        <w:t>The bond between Maya and Sarah illustrates the transformative power of authentic relationships. By nurturing a genuine connection based on empathy, trust, and mutual respect, they both experienced personal growth and emotional fulfillment. Their story exemplifies how investing time and effort in building meaningful relationships can have a profound impact on our lives.</w:t>
+        <w:t>One essential aspect is understanding your audience. For instance, let's consider a 23-year-old male reader. He's likely tech-savvy, with a keen interest in current affairs, pop culture, and perhaps sports. To resonate with him, it's important to tailor the content to his preferences and sensibilities. Incorporating relevant examples from the world of gaming, tech innovations, or even sports analogies can help create a connection and make the content more relatable.</w:t>
         <w:br/>
         <w:br/>
-        <w:t>It's essential to recognize that cultivating such relationships requires effort and intentionality. Whether it's scheduling regular check-ins with a friend, actively listening to a partner's concerns, or participating in group activities that foster collaboration, every interaction holds the potential to deepen our connections with others.</w:t>
+        <w:t>Furthermore, storytelling is a powerful tool that can elevate content to new heights. By weaving narratives into your writing, you can evoke emotions, spark curiosity, and keep readers hooked till the very end. For example, imagine opening an article about the impact of climate change with a personal anecdote about a young man witnessing the effects of a melting glacier during a hiking trip. This humanizes the issue and draws the reader into the narrative, making the content more engaging and impactful.</w:t>
         <w:br/>
         <w:br/>
-        <w:t>In a world where technological advancements often blur the lines of authentic communication, prioritizing face-to-face interactions and investing in emotional connections can pave the way for a more fulfilling and enriched life. As Maya and Sarah discovered, the bonds we forge with others not only shape our present experiences but also lay the foundation for a brighter, more interconnected future. By embracing the power of meaningful relationships, we can create a tapestry of shared moments that celebrate the beauty of human connection in all its complexity and wonder.</w:t>
+        <w:t>Another crucial aspect of crafting engaging content is to maintain a conversational tone. Avoid using jargon or overly complex language that may alienate readers. Instead, aim for clarity and simplicity in your writing. Think of it as having a friendly chat with your reader, where you effortlessly convey complex ideas in a way that is easy to understand and digest.</w:t>
+        <w:br/>
+        <w:br/>
+        <w:t>In conclusion, crafting engaging content is both an art and a science. By understanding your audience, incorporating storytelling elements, and maintaining a conversational tone, you can create content that not only informs but also entertains and inspires. As a writer, embracing these strategies can help you forge a deeper connection with your readers and leave a lasting impression.</w:t>
       </w:r>
     </w:p>
     <w:p/>
@@ -618,7 +663,7 @@
         <w:pStyle w:val="SubchapterTitleStyle"/>
       </w:pPr>
       <w:r>
-        <w:t>4.2 Effective Communication Skills</w:t>
+        <w:t>4.2 SEO Best Practices</w:t>
       </w:r>
     </w:p>
     <w:p>
@@ -626,25 +671,31 @@
         <w:pStyle w:val="ContentStyle"/>
       </w:pPr>
       <w:r>
-        <w:t xml:space="preserve">Effective communication skills are like a key that opens countless doors in life. Whether you're crafting a persuasive argument, engaging in a heartfelt conversation, or presenting your ideas to a group, the ability to communicate effectively is crucial. </w:t>
+        <w:t>In the ever-evolving landscape of digital content, understanding SEO (Search Engine Optimization) best practices is like having a superpower that can propel your writing to new heights. Imagine your words soaring across the vast digital realm, effortlessly reaching and resonating with your audience. Let's delve into the world of SEO, where strategies and statistics merge to create a roadmap for success.</w:t>
         <w:br/>
         <w:br/>
-        <w:t xml:space="preserve">In fact, according to a study by LinkedIn, communication topped the list of the most sought-after soft skills by employers. This statistic highlights the importance of being able to convey thoughts and ideas clearly and concisely in today's competitive job market. </w:t>
+        <w:t>Picture this: you've crafted a brilliant piece of content, a masterpiece brimming with insights and creativity. You hit publish, eagerly awaiting the influx of readers. But alas, your content remains buried in the depths of search engine results, overshadowed by the digital noise. This is where SEO swoops in as your trusty sidekick, guiding your content towards the spotlight it deserves.</w:t>
         <w:br/>
         <w:br/>
-        <w:t xml:space="preserve">Consider the story of Lisa, a young professional in her mid-twenties who excelled in her technical skills but struggled to communicate effectively with her colleagues. Despite her impressive knowledge and expertise, she found it challenging to articulate her ideas in meetings and presentations. Recognizing the impact this was having on her career progression, Lisa decided to work on improving her communication skills. </w:t>
+        <w:t>One crucial aspect of SEO is keyword optimization. Keywords are like the breadcrumbs that lead search engines to your content. By strategically sprinkling relevant keywords throughout your writing, you increase the chances of search engines recognizing and showcasing your work. According to a study by HubSpot, content with a higher keyword density tends to rank better in search results, garnering more visibility and engagement.</w:t>
         <w:br/>
         <w:br/>
-        <w:t>Through practice and dedication, Lisa honed her ability to express herself with confidence and clarity. She learned to actively listen, ask thoughtful questions, and tailor her message to her audience. As a result, she not only became a more effective communicator but also gained the respect and admiration of her peers and superiors. Lisa's story is a testament to the transformative power of honing one's communication skills.</w:t>
+        <w:t>Let me paint a scenario for you: imagine you're a budding sports writer aiming to boost your article on the latest soccer match. By conducting keyword research to identify popular search terms related to the game, such as "soccer highlights" or "top goals," you can seamlessly integrate these keywords into your content. As a result, your article gains traction in search rankings, attracting soccer enthusiasts from around the globe.</w:t>
         <w:br/>
         <w:br/>
-        <w:t>Effective communication is not just about speaking; it's also about listening attentively. By actively listening to others, we show respect and empathy, fostering stronger connections and deeper understanding. This skill is essential in all aspects of life, from personal relationships to professional settings.</w:t>
+        <w:t>Another essential SEO practice is optimizing meta tags and descriptions. These elements provide a sneak peek into your content, enticing readers to click through to your website. A study by Backlinko revealed that pages with meta descriptions have a 5.8% higher click-through rate, underlining the impact of these seemingly small details.</w:t>
         <w:br/>
         <w:br/>
-        <w:t>Furthermore, clear and concise communication can prevent misunderstandings and conflicts. According to a survey conducted by the Project Management Institute, ineffective communication was cited as the primary reason for project failure in 56% of cases. This underscores the critical role that communication plays in the success of any endeavor.</w:t>
+        <w:t>Imagine you're a travel writer penning an article on hidden gems in Europe. By crafting a captivating meta description that highlights the allure of undiscovered destinations, you pique the curiosity of potential readers browsing through search results. As a result, more wanderlust-filled adventurers click on your link, eager to uncover the treasures you've unearthed.</w:t>
         <w:br/>
         <w:br/>
-        <w:t>In conclusion, developing effective communication skills is a lifelong journey that yields immense benefits. Whether in the workplace, social interactions, or personal relationships, the ability to express oneself clearly and listen attentively is a fundamental pillar of success. By investing time and effort into honing these skills, individuals like Lisa can enhance their personal and professional lives, opening up a world of opportunities and possibilities.</w:t>
+        <w:t>In the realm of SEO, quality backlinks are akin to gold dust. Backlinks signal to search engines that your content is credible and authoritative, boosting your site's reputation and visibility. A study by Ahrefs found a strong correlation between the number of backlinks a page has and its organic search traffic, emphasizing the impact of this SEO strategy.</w:t>
+        <w:br/>
+        <w:br/>
+        <w:t>Envision yourself as a tech reviewer receiving a backlink from a renowned gadget blog for your latest product analysis. This endorsement not only validates your expertise but also drives traffic to your review, expanding your reach within the tech community. As a result, your analysis gains recognition and influence, solidifying your position as a trusted voice in the industry.</w:t>
+        <w:br/>
+        <w:br/>
+        <w:t>In the realm of SEO, mastering these best practices is akin to unlocking a treasure trove of opportunities for your writing. By seamlessly integrating keywords, optimizing meta tags, and cultivating quality backlinks, you pave the way for your content to shine brightly in the digital sphere. Embrace the power of SEO, and watch as your words transcend boundaries, captivating audiences far and wide with their brilliance and resonance.</w:t>
       </w:r>
     </w:p>
     <w:p/>
@@ -653,7 +704,7 @@
         <w:pStyle w:val="SubchapterTitleStyle"/>
       </w:pPr>
       <w:r>
-        <w:t>4.3 Collaboration and Community</w:t>
+        <w:t>4.3 Leveraging Multimedia</w:t>
       </w:r>
     </w:p>
     <w:p>
@@ -661,22 +712,22 @@
         <w:pStyle w:val="ContentStyle"/>
       </w:pPr>
       <w:r>
-        <w:t>Collaboration and community lie at the heart of human progress. When individuals come together, sharing knowledge, resources, and insights, remarkable things happen. Take, for instance, the fascinating story of the Human Genome Project, a landmark scientific endeavor that illustrates the power of collaboration on a global scale.</w:t>
+        <w:t>In today's fast-paced world, the power of multimedia in storytelling cannot be overstated. With the rise of digital technologies and the proliferation of visual and auditory content, leveraging multimedia has become essential in captivating audiences and conveying complex ideas in engaging ways. As a celebrated author and editor, I have witnessed firsthand the transformative impact of incorporating multimedia elements into narratives, enhancing the overall reading experience and reaching a wider audience.</w:t>
         <w:br/>
         <w:br/>
-        <w:t>In the 1990s, scientists from 18 countries embarked on a mission to map all the genes in the human genome. This monumental project required expertise spanning genetics, biology, computer science, and various other disciplines. By pooling their knowledge and resources, these researchers were able to sequence the entire human genome, unlocking a treasure trove of information with profound implications for medicine, biology, and beyond. This collaborative effort not only expanded our understanding of human genetics but also paved the way for personalized medicine and targeted treatments for genetic disorders.</w:t>
+        <w:t>Statistics reveal the immense influence of multimedia in shaping our modern world. According to a recent study, 90% of the information transmitted to the brain is visual, highlighting the importance of visual storytelling in capturing attention and conveying messages effectively. In today's digital age, where individuals are constantly bombarded with information, incorporating multimedia elements such as images, videos, and interactive graphics can make a narrative stand out and resonate with readers on a deeper level.</w:t>
         <w:br/>
         <w:br/>
-        <w:t>Statistics further underscore the significance of collaboration in driving innovation and progress. According to a study by the National Bureau of Economic Research, research collaborations result in higher-quality publications and increased citation impact. In fact, researchers who collaborate widely tend to produce papers that are cited more frequently, indicating the broader impact of their work within the scientific community.</w:t>
+        <w:t>Take, for example, the success of interactive e-books that blend text with animations, audio clips, and interactive features. These multimedia-rich e-books have revolutionized the way stories are told, allowing readers to immerse themselves in the narrative through interactive elements that enhance engagement and comprehension. By incorporating multimedia, authors can create dynamic storytelling experiences that appeal to a younger, tech-savvy audience, such as 23-year-old males seeking immersive and interactive content.</w:t>
         <w:br/>
         <w:br/>
-        <w:t>Beyond the realm of science, collaboration and community play a vital role in the arts as well. Consider the legendary partnership between composer Ludwig van Beethoven and violinist Franz Clement. In 1806, Clement commissioned Beethoven to write a violin concerto for a concert he was organizing. The result was the exquisite Violin Concerto in D major, now regarded as one of the greatest works in the violin repertoire. This collaboration between a visionary composer and a virtuoso performer not only produced a masterpiece beloved by audiences worldwide but also showcased the transformative power of creative partnership.</w:t>
+        <w:t>Moreover, multimedia can also be leveraged to explore complex ideas and topics in a more accessible and understandable manner. For instance, documentaries that combine interviews, archival footage, animations, and data visualizations have the power to educate and enlighten viewers on diverse subjects, from history and science to social issues and culture. By harnessing the combined power of visuals, sound, and interactivity, storytellers can break down complex concepts into digestible bits, making learning both engaging and memorable.</w:t>
         <w:br/>
         <w:br/>
-        <w:t>In today's interconnected world, collaboration and community are more vital than ever. Whether in science, art, business, or any other field, harnessing the collective expertise and diverse perspectives of a community can lead to groundbreaking discoveries, innovative solutions, and enduring creations. By coming together, sharing our knowledge, and supporting one another, we can catalyze progress, inspire creativity, and shape a brighter future for all.</w:t>
+        <w:t>In my own writing journey, I have found that incorporating multimedia elements not only enriches the storytelling experience but also allows me to connect with readers on a deeper level. Whether through including illustrations to complement a historical narrative or embedding a video clip to highlight a key moment in a story, multimedia has the ability to enhance emotional resonance and create lasting impressions.</w:t>
         <w:br/>
         <w:br/>
-        <w:t>In the tapestry of human endeavor, collaboration and community are the threads that weave together progress and innovation. Let us embrace the power of working together, for in unity lies the potential to achieve greatness beyond our individual reach.</w:t>
+        <w:t>In conclusion, the art of storytelling is evolving, and multimedia is at the forefront of this evolution. By embracing the diverse array of tools and technologies available, authors and storytellers can create immersive and transformative narratives that resonate with audiences of all backgrounds. So, dear reader, as you embark on your own storytelling journey, remember the power of multimedia in enriching your narrative and captivating your audience in ways you never thought possible.</w:t>
       </w:r>
     </w:p>
     <w:p/>
@@ -690,7 +741,7 @@
         <w:pStyle w:val="ChapterTitleStyle"/>
       </w:pPr>
       <w:r>
-        <w:t>Chapter 5: Leaving Your Mark</w:t>
+        <w:t>Chapter 5: Growth and Engagement</w:t>
       </w:r>
       <w:r>
         <w:rPr>
@@ -705,7 +756,7 @@
         <w:pStyle w:val="SubchapterTitleStyle"/>
       </w:pPr>
       <w:r>
-        <w:t>5.1 Defining Your Legacy</w:t>
+        <w:t>5.1 Social Media Strategies</w:t>
       </w:r>
     </w:p>
     <w:p>
@@ -713,19 +764,28 @@
         <w:pStyle w:val="ContentStyle"/>
       </w:pPr>
       <w:r>
-        <w:t>As an author and editor, you bear the unique power to shape your legacy through your words. Your works have the potential to transcend time, leaving a lasting impact on readers for generations to come. Crafting your legacy involves more than just writing; it requires deliberate intention, thoughtful consideration, and a deep understanding of your audience.</w:t>
+        <w:t>In today's digital age, social media has become an indispensable tool for connecting people, sharing stories, and shaping perceptions. As a 23-year-old male navigating the vast landscape of online platforms, understanding effective social media strategies can be the key to unlocking success, whether in personal branding, entrepreneurship, or simply staying connected with the world.</w:t>
         <w:br/>
         <w:br/>
-        <w:t>Statistics show that the influence of literature on society is profound. According to a survey by the Pew Research Center, reading books remains a popular pastime, with 73% of Americans reporting that they have read a book in the past year. This demonstrates the enduring relevance of literature in today's digital age.</w:t>
+        <w:t>Let's delve into the realm of social media strategies through the lens of real-world examples and intriguing statistics, painting a vivid picture of the power these platforms hold.</w:t>
         <w:br/>
         <w:br/>
-        <w:t>Take, for example, the renowned author Maya Angelou. Through her powerful memoirs and poetry, she not only captured the hearts of readers but also sparked social change. Her words resonated with people from all walks of life, inspiring them to confront injustice and strive for a better world. Angelou's legacy serves as a testament to the transformative power of literature in evoking empathy, understanding, and action.</w:t>
+        <w:t>Imagine Alex, a budding photographer looking to showcase his work online. Through strategic use of Instagram, he not only shares his stunning visuals but also engages with his audience through behind-the-scenes stories and interactive polls. This personalized approach not only boosts his follower count but also increases his reach, attracting potential clients and collaborators.</w:t>
         <w:br/>
         <w:br/>
-        <w:t>In defining your legacy as a writer, consider the themes that resonate most deeply with you. Are you drawn to exploring the complexities of human relationships, delving into the mysteries of the universe, or shedding light on pressing social issues? By honing in on your unique voice and perspective, you can create works that not only entertain but also inspire, provoke thought, and provoke change.</w:t>
+        <w:t>Statistics further highlight the impact of social media strategies. Research shows that visual content on platforms like Instagram and Pinterest garners 650% higher engagement than text-only posts. This staggering number underlines the importance of crafting visually compelling posts to capture and maintain audience attention.</w:t>
         <w:br/>
         <w:br/>
-        <w:t>Your legacy as a writer is not just about the stories you tell but also about the impact you have on the world around you. Whether you aim to challenge societal norms, ignite imagination, or offer solace in turbulent times, your words have the power to shape minds, hearts, and souls. Embrace this responsibility with humility, passion, and a commitment to truth, for it is through your writing that you will leave a lasting imprint on the tapestry of human experience.</w:t>
+        <w:t>Now, let's shift our focus to Jack, a fitness enthusiast seeking to build his brand on YouTube. By consistently posting workout tutorials, nutritional tips, and motivational videos, Jack establishes himself as a credible voice in the fitness community. His authenticity and expertise shine through, resonating with viewers and earning him a loyal subscriber base.</w:t>
+        <w:br/>
+        <w:br/>
+        <w:t>Studies reveal that video content is projected to make up 82% of global internet traffic by 2022. This exponential growth underscores the burgeoning popularity of video-based platforms and the immense potential they offer for content creators like Jack to reach and engage with a wide audience.</w:t>
+        <w:br/>
+        <w:br/>
+        <w:t>As our journeys with Alex and Jack demonstrate, understanding social media strategies tailored to the platform and target audience is paramount in achieving visibility and influence in today's digital landscape. By leveraging the power of storytelling, engaging visuals, and authentic content, individuals like Alex and Jack can carve out their niche, forge meaningful connections, and drive impact through their online presence.</w:t>
+        <w:br/>
+        <w:br/>
+        <w:t>So, to all the 23-year-old males out there embarking on their social media ventures, remember: authenticity, consistency, and creativity are your greatest assets in navigating this dynamic realm. Embrace the storytelling potential of each post, harness the visual allure of multimedia content, and watch as your online presence takes flight, shaping narratives and fostering connections in the vast social media expanse.</w:t>
       </w:r>
     </w:p>
     <w:p/>
@@ -734,7 +794,7 @@
         <w:pStyle w:val="SubchapterTitleStyle"/>
       </w:pPr>
       <w:r>
-        <w:t>5.2 Making an Impact</w:t>
+        <w:t>5.2 Email Marketing</w:t>
       </w:r>
     </w:p>
     <w:p>
@@ -742,22 +802,22 @@
         <w:pStyle w:val="ContentStyle"/>
       </w:pPr>
       <w:r>
-        <w:t>Making an impact through your work is a powerful way to leave a lasting legacy and effect change in the world around you. As a celebrated author and editor with a rich background in diverse fields, you have the unique opportunity to shape minds, spark conversations, and inspire action through your writing.</w:t>
+        <w:t>Email marketing is a powerful tool that businesses use to connect with customers in a personalized and direct way. Imagine receiving an email from your favorite clothing brand, showcasing their latest collection with a special discount code, tailored just for you. That email isn't just a random message in your inbox; it's a carefully crafted marketing strategy aimed at capturing your attention and driving you to make a purchase.</w:t>
         <w:br/>
         <w:br/>
-        <w:t>Let's dive into some statistics that highlight the importance of making an impact through literature. Did you know that books have the power to influence societal norms and perspectives? Studies have shown that reading literary fiction can increase empathy and improve understanding of different cultures and viewpoints. By crafting compelling narratives that tackle important social issues, you have the chance to broaden readers' horizons and foster a sense of empathy and understanding in your audience.</w:t>
+        <w:t>Did you know that email marketing has an impressive return on investment (ROI)? According to research, for every dollar spent on email marketing, businesses see an average return of $42! That's a staggering statistic that highlights the effectiveness of this marketing channel in generating revenue and engaging customers.</w:t>
         <w:br/>
         <w:br/>
-        <w:t>Real-world examples abound of authors whose works have made a significant impact on society. Take, for instance, Harper Lee's timeless classic "To Kill a Mockingbird," a novel that bravely tackles themes of racism and injustice in the American South. Through her poignant storytelling, Lee shed light on the deep-seated prejudices that plagued society and inspired readers to confront their own biases. The impact of her work continues to be felt today, as readers of all ages grapple with the important messages woven throughout the narrative.</w:t>
+        <w:t>Let's delve into a real-world example to understand the impact of email marketing. Consider the success story of an online beauty retailer that saw a significant increase in sales after implementing a targeted email campaign. By segmenting their customer base and sending personalized product recommendations based on past purchases, they were able to boost their click-through rates by 30% and ultimately drive a 20% increase in sales within just one month.</w:t>
         <w:br/>
         <w:br/>
-        <w:t>Similarly, Arundhati Roy's "The God of Small Things" delves into issues of caste, politics, and social hierarchy in India. By intertwining personal narratives with larger social critiques, Roy's novel sparked vital conversations about power dynamics and discrimination within Indian society. Her work serves as a powerful reminder of the transformative potential of literature to shine a light on untold stories and effect meaningful change.</w:t>
+        <w:t>The key to effective email marketing lies in understanding your audience, crafting compelling content, and leveraging data-driven insights to personalize the customer experience. By analyzing metrics such as open rates, click-through rates, and conversion rates, businesses can refine their email campaigns to deliver relevant and engaging content that resonates with their subscribers.</w:t>
         <w:br/>
         <w:br/>
-        <w:t>As a writer renowned for your ability to enlighten and entertain, you have the opportunity to follow in the footsteps of these impactful authors and make a difference through your words. By weaving together your multidisciplinary knowledge into compelling narratives, you can engage readers on a deeper level and inspire them to see the world from new perspectives.</w:t>
+        <w:t>In today's digital age, where consumers are constantly bombarded with marketing messages, email marketing stands out as a valuable tool for building relationships with customers and driving business growth. Whether it's announcing a new product launch, sharing exclusive offers, or providing informative content, email marketing allows businesses to communicate directly with their target audience in a meaningful way.</w:t>
         <w:br/>
         <w:br/>
-        <w:t>In the dynamic landscape of literature, your voice has the power to resonate far beyond the pages of your book, shaping conversations and challenging societal norms. Embrace the opportunity to make an impact through your work, using your platform to provoke thought, incite change, and leave a lasting impression on those who encounter your words.</w:t>
+        <w:t>So, the next time you receive an email from your favorite brand, take a moment to appreciate the thought and effort that went into creating that message. Behind every successful email campaign is a team of marketers dedicated to crafting compelling narratives that engage, inspire, and ultimately drive action. Email marketing isn't just about sending messages; it's about creating connections that resonate with customers and drive results.</w:t>
       </w:r>
     </w:p>
     <w:p/>
@@ -766,7 +826,7 @@
         <w:pStyle w:val="SubchapterTitleStyle"/>
       </w:pPr>
       <w:r>
-        <w:t>5.3 The Journey Ahead</w:t>
+        <w:t>5.3 Analyzing and Adapting</w:t>
       </w:r>
     </w:p>
     <w:p>
@@ -774,19 +834,28 @@
         <w:pStyle w:val="ContentStyle"/>
       </w:pPr>
       <w:r>
-        <w:t>A journey lies ahead, a path waiting to be explored and cherished. As we venture forward into the vast expanse of knowledge and discovery, let us arm ourselves with the tools of curiosity and a thirst for understanding. The world around us is teeming with wonders, each waiting to be unraveled and embraced.</w:t>
+        <w:t>Chapter 3: Analyzing and Adapting</w:t>
         <w:br/>
         <w:br/>
-        <w:t>Statistics paint a vivid picture of the landscape we are about to traverse. Did you know that in the realm of science, over 2.5 million scholarly articles are published each year, showcasing the relentless pursuit of human knowledge? This sheer volume illustrates the boundless potential for exploration and learning that awaits us. Real-world examples further illuminate this point – from the groundbreaking discoveries in medicine that save lives, to the technological innovations that shape our daily interactions, the impact of interdisciplinary knowledge is undeniable.</w:t>
+        <w:t>As you embark upon your journey of growth and self-improvement, it becomes essential to delve into the realm of analysis and adaptation. In this dynamic world, where change is constant and evolution is inevitable, the ability to analyze situations critically and adapt accordingly is a skill of paramount importance.</w:t>
         <w:br/>
         <w:br/>
-        <w:t>Take, for instance, the field of artificial intelligence, where computer science converges with psychology and neuroscience. Through this fusion of disciplines, we witness the birth of intelligent systems capable of revolutionizing industries and reshaping our understanding of human cognition. It is in these intersections that the magic of multidisciplinary exploration truly shines – where diverse perspectives coalesce to push the boundaries of what we thought possible.</w:t>
+        <w:t>In a study conducted by Harvard Business Review, it was found that companies that actively analyze their performance and adapt to changing market conditions are 21% more likely to experience above-average profitability compared to those that do not. This statistic underscores the significance of analytical thinking and adaptability in achieving success and sustainability in today's competitive landscape.</w:t>
         <w:br/>
         <w:br/>
-        <w:t>As we embark on this journey of intellectual discovery, let us remember that no path worth taking is without its challenges. Yet, it is in overcoming these obstacles that we grow, evolve, and ultimately, thrive. Each twist and turn in the road serves as a testament to our resilience and determination, propelling us ever closer to the treasures of knowledge that lie ahead.</w:t>
+        <w:t>To illustrate this point further, let's consider the real-world example of Netflix. Originally a DVD rental service, Netflix strategically analyzed the shift in consumer behavior towards online streaming and swiftly adapted their business model to meet this demand. This foresight and adaptability not only saved the company from potential obsolescence but also propelled it to become a global streaming giant, revolutionizing the entertainment industry in the process.</w:t>
         <w:br/>
         <w:br/>
-        <w:t>So, dear reader, let us embrace this journey with open minds and eager hearts, for within its depths lie the keys to unlocking a world of possibilities. Together, armed with the light of curiosity and the courage to explore the unknown, we shall chart a course towards enlightenment and transformation. Let us step boldly into the future, ready to unravel the mysteries that await us and emerge victorious, enlightened, and inspired.</w:t>
+        <w:t>Similarly, in our personal lives, the ability to analyze our goals, circumstances, and behaviors with a critical eye can enable us to make informed decisions and adapt our approach for greater success. Whether it's reevaluating our career path, adjusting our study habits, or fine-tuning our relationships, the power of analysis and adaptation empowers us to navigate life's twists and turns with resilience and agility.</w:t>
+        <w:br/>
+        <w:br/>
+        <w:t>In the realm of literature and storytelling, the art of analyzing characters, plot structures, and themes allows authors to create compelling narratives that resonate with readers on a deeper level. By adapting storytelling techniques to suit different genres and audiences, writers can captivate and engage readers, transporting them to worlds both familiar and fantastical.</w:t>
+        <w:br/>
+        <w:br/>
+        <w:t>So, as you immerse yourself in the pursuit of self-discovery and personal growth, remember the transformative power of analyzing and adapting. Embrace change as a catalyst for progress, learn from challenges as stepping stones to success, and wield the tools of analysis and adaptation as your arsenal for conquering the ever-changing landscape of life.</w:t>
+        <w:br/>
+        <w:br/>
+        <w:t>Stay curious, stay adaptable, and let the art of analyzing and adapting guide you towards a future brimming with possibilities and promise.</w:t>
       </w:r>
     </w:p>
     <w:p/>
@@ -808,7 +877,7 @@
         <w:pStyle w:val="ContentStyle"/>
       </w:pPr>
       <w:r>
-        <w:t xml:space="preserve"> 'The Multiverse of Your Potential' offers a riveting exploration of the myriad possibilities that young adults possess within themselves. It is a beacon of light for those in the dark, a handbook for the hesitant, and a manifesto for the motivated. Through its five thoughtfully constructed chapters, it lays down a path for understanding oneself, overcoming challenges, shaping destinies, connecting with others, and ultimately, leaving a mark on the world. This eBook not only aims to inspire but also to equip its readers with the tools they need to explore and expand their horizons. It is a must-read for anyone ready to embark on a transformative journey of self-discovery and achievement.</w:t>
+        <w:t>'28 TEST: Crafting Your Success in the Digital Realm' is not just an ebook; it's a comprehensive roadmap for 23-year-old males embarking on the journey of creating a successful website. Each chapter meticulously guides the reader through different facets of web creation and management, encapsulating the essence of digital entrepreneurship. From the technicalities of setting up a website to strategizing content creation and fostering audience engagement, this ebook serves as an indispensable resource for aspiring digital moguls. Embrace the wisdom within the '28 TEST' and set the stage for your online success story.</w:t>
       </w:r>
     </w:p>
     <w:sectPr>

</xml_diff>

<commit_message>
front end + plus book generation is 10X faster
</commit_message>
<xml_diff>
--- a/back/ebookGen/docs/ebook.docx
+++ b/back/ebookGen/docs/ebook.docx
@@ -7,7 +7,7 @@
         <w:pStyle w:val="CoverTitleStyle"/>
       </w:pPr>
       <w:r>
-        <w:t>28 TEST: Crafting Your Success in the Digital Realm</w:t>
+        <w:t>Aziz: A Guide to Building a Successful Website</w:t>
       </w:r>
     </w:p>
     <w:p>
@@ -28,7 +28,7 @@
         <w:pStyle w:val="ContentStyle"/>
       </w:pPr>
       <w:r>
-        <w:t>In '28 TEST: Crafting Your Success in the Digital Realm,' we delve into the labyrinth of creating a successful website from the ground up, tailored specifically for the ambitious, tech-savvy 23-year-old male entrepreneur. This comprehensive guide breaks down the seemingly complex process into approachable, digestible segments, ensuring readers not only understand the technical facets of web development but also grasp the importance of content creation, SEO, and user engagement. Each chapter is meticulously designed to walk you through critical stages of website development, from conceptualization to launch and beyond, enforcing the principles with real-world applications and success stories. Whether you're a budding entrepreneur, a hobbyist looking to professionalize your passion project, or simply keen on expanding your digital footprint, this ebook equips you with the knowledge, tools, and confidence needed to navigate the digital landscape and carve out your niche. Embrace the challenge of the '28 TEST' and transform your vision into a vibrant, successful website.</w:t>
+        <w:t>This ebook is a comprehensive and engaging guide designed to unlock the budding web entrepreneur within the reader. 'Aziz' seamlessly fuses crucial technical insights with the invaluable wisdom of marketing and user experience to provide a unique viewpoint on building successful websites. Especially crafted for 23-year-old males, this digital tome is packed with real-world examples, illustrative diagrams and thought-provoking exercises. Readers will delve into a wide array of topics from the website structure, design, content creation, to Search Engine Optimization (SEO), and monetization strategies. The practical tips, tricks and tools outlined in this book serve as a roadmap for transforming a mere idea into a profitable website.</w:t>
       </w:r>
     </w:p>
     <w:p>
@@ -49,7 +49,7 @@
         <w:pStyle w:val="TocChapterTitleStyle"/>
       </w:pPr>
       <w:r>
-        <w:t>Chapter 1: The Blueprint of Success</w:t>
+        <w:t>Chapter 1: Laying the Foundation</w:t>
       </w:r>
     </w:p>
     <w:p>
@@ -67,7 +67,7 @@
         <w:ind w:left="1134"/>
       </w:pPr>
       <w:r>
-        <w:t xml:space="preserve">    1.2 Understanding Your Audience</w:t>
+        <w:t xml:space="preserve">    1.2 Setting Clear Goals</w:t>
       </w:r>
     </w:p>
     <w:p>
@@ -76,7 +76,7 @@
         <w:ind w:left="1134"/>
       </w:pPr>
       <w:r>
-        <w:t xml:space="preserve">    1.3 Setting Clear, Attainable Goals</w:t>
+        <w:t xml:space="preserve">    1.3 Competitive Analysis</w:t>
       </w:r>
     </w:p>
     <w:p>
@@ -84,7 +84,7 @@
         <w:pStyle w:val="TocChapterTitleStyle"/>
       </w:pPr>
       <w:r>
-        <w:t>Chapter 2: The Foundation - Domain and Hosting</w:t>
+        <w:t>Chapter 2: Designing Your Website</w:t>
       </w:r>
     </w:p>
     <w:p>
@@ -93,7 +93,7 @@
         <w:ind w:left="1134"/>
       </w:pPr>
       <w:r>
-        <w:t xml:space="preserve">    2.1 Choosing the Right Domain Name</w:t>
+        <w:t xml:space="preserve">    2.1 Choosing the Right Platform</w:t>
       </w:r>
     </w:p>
     <w:p>
@@ -102,7 +102,7 @@
         <w:ind w:left="1134"/>
       </w:pPr>
       <w:r>
-        <w:t xml:space="preserve">    2.2 Selecting a Hosting Service</w:t>
+        <w:t xml:space="preserve">    2.2 Importance of User Experience</w:t>
       </w:r>
     </w:p>
     <w:p>
@@ -111,7 +111,7 @@
         <w:ind w:left="1134"/>
       </w:pPr>
       <w:r>
-        <w:t xml:space="preserve">    2.3 Setting Up Your Website Structure</w:t>
+        <w:t xml:space="preserve">    2.3 Implementing Appealing Aesthetics</w:t>
       </w:r>
     </w:p>
     <w:p>
@@ -119,7 +119,7 @@
         <w:pStyle w:val="TocChapterTitleStyle"/>
       </w:pPr>
       <w:r>
-        <w:t>Chapter 3: Design and User Experience</w:t>
+        <w:t>Chapter 3: Developing Engaging Content</w:t>
       </w:r>
     </w:p>
     <w:p>
@@ -128,7 +128,7 @@
         <w:ind w:left="1134"/>
       </w:pPr>
       <w:r>
-        <w:t xml:space="preserve">    3.1 Principles of Effective Web Design</w:t>
+        <w:t xml:space="preserve">    3.1 Understanding Your Audience</w:t>
       </w:r>
     </w:p>
     <w:p>
@@ -137,7 +137,7 @@
         <w:ind w:left="1134"/>
       </w:pPr>
       <w:r>
-        <w:t xml:space="preserve">    3.2 Optimizing User Experience</w:t>
+        <w:t xml:space="preserve">    3.2 Creating Valuable Content</w:t>
       </w:r>
     </w:p>
     <w:p>
@@ -146,7 +146,7 @@
         <w:ind w:left="1134"/>
       </w:pPr>
       <w:r>
-        <w:t xml:space="preserve">    3.3 Mobile Responsiveness and Accessibility</w:t>
+        <w:t xml:space="preserve">    3.3 Formatting for Readability</w:t>
       </w:r>
     </w:p>
     <w:p>
@@ -154,7 +154,7 @@
         <w:pStyle w:val="TocChapterTitleStyle"/>
       </w:pPr>
       <w:r>
-        <w:t>Chapter 4: Content is King</w:t>
+        <w:t>Chapter 4: Mastering SEO</w:t>
       </w:r>
     </w:p>
     <w:p>
@@ -163,7 +163,7 @@
         <w:ind w:left="1134"/>
       </w:pPr>
       <w:r>
-        <w:t xml:space="preserve">    4.1 Crafting Engaging Content</w:t>
+        <w:t xml:space="preserve">    4.1 Introducing SEO</w:t>
       </w:r>
     </w:p>
     <w:p>
@@ -172,7 +172,7 @@
         <w:ind w:left="1134"/>
       </w:pPr>
       <w:r>
-        <w:t xml:space="preserve">    4.2 SEO Best Practices</w:t>
+        <w:t xml:space="preserve">    4.2 On-Page SEO Strategy</w:t>
       </w:r>
     </w:p>
     <w:p>
@@ -181,7 +181,7 @@
         <w:ind w:left="1134"/>
       </w:pPr>
       <w:r>
-        <w:t xml:space="preserve">    4.3 Leveraging Multimedia</w:t>
+        <w:t xml:space="preserve">    4.3 Off-Page SEO Strategy</w:t>
       </w:r>
     </w:p>
     <w:p>
@@ -189,7 +189,7 @@
         <w:pStyle w:val="TocChapterTitleStyle"/>
       </w:pPr>
       <w:r>
-        <w:t>Chapter 5: Growth and Engagement</w:t>
+        <w:t>Chapter 5: Monetizing Your Website</w:t>
       </w:r>
     </w:p>
     <w:p>
@@ -198,7 +198,7 @@
         <w:ind w:left="1134"/>
       </w:pPr>
       <w:r>
-        <w:t xml:space="preserve">    5.1 Social Media Strategies</w:t>
+        <w:t xml:space="preserve">    5.1 Exploring Monetization Strategies</w:t>
       </w:r>
     </w:p>
     <w:p>
@@ -207,7 +207,7 @@
         <w:ind w:left="1134"/>
       </w:pPr>
       <w:r>
-        <w:t xml:space="preserve">    5.2 Email Marketing</w:t>
+        <w:t xml:space="preserve">    5.2 Building an Email List</w:t>
       </w:r>
     </w:p>
     <w:p>
@@ -216,7 +216,7 @@
         <w:ind w:left="1134"/>
       </w:pPr>
       <w:r>
-        <w:t xml:space="preserve">    5.3 Analyzing and Adapting</w:t>
+        <w:t xml:space="preserve">    5.3 Selling Products or Services</w:t>
       </w:r>
     </w:p>
     <w:p>
@@ -229,7 +229,7 @@
         <w:pStyle w:val="ChapterTitleStyle"/>
       </w:pPr>
       <w:r>
-        <w:t>Chapter 1: The Blueprint of Success</w:t>
+        <w:t>Chapter 1: Laying the Foundation</w:t>
       </w:r>
       <w:r>
         <w:rPr>
@@ -252,22 +252,31 @@
         <w:pStyle w:val="ContentStyle"/>
       </w:pPr>
       <w:r>
-        <w:t>When embarking on your writing journey, one of the crucial steps is identifying your niche. Finding your niche is like discovering your own personal writing haven—a place where your voice resonates, your ideas shine, and your passion radiates through your words. It's about pinpointing the intersection of what you love, what you're good at, and what the world needs.</w:t>
+        <w:t>Chapter II: Identifying Your Niche</w:t>
         <w:br/>
         <w:br/>
-        <w:t>Statistics reveal that 77% of readers prefer books tailored to their specific interests and needs. This underscores the importance of carving out your niche in the literary landscape. Take, for instance, the case of bestselling author J.K. Rowling. Rowling found her niche in the enchanting world of Hogwarts, weaving tales of magic and friendship that captured the hearts of millions worldwide. By tapping into her unique niche, she created a literary universe that continues to inspire readers of all ages.</w:t>
+        <w:t>Welcome, fellow trailblazers. We are set to embark upon an exhilarating journey towards unearthing not just a niche, but Your Niche. Each person holds the potential to carve their unique niche in the world, and I am here to guide you, like an old navigational compass, through your expedition towards discovery.</w:t>
         <w:br/>
         <w:br/>
-        <w:t>To identify your niche, start by exploring your interests deeply. What topics make your heart race and your mind ignite with curiosity? Perhaps you're drawn to the intricacies of artificial intelligence, the mysteries of the cosmos, or the nuances of historical events. Your niche should be a reflection of what excites you, what you could spend hours discussing without losing an ounce of enthusiasm.</w:t>
+        <w:t>Remember, entering the real world is sort of like venturing into a bustling metropolitan market. From specialist delicatessens to vintage vinyl stores, the city thrives with countless niches. But amidst the noise, each store owner has traced their own path, identified their specialty, and, in return, their customers know exactly where to find them. That's the beauty of niche discovery: it's not about trying to conquer an impossibly broad market, but rather about finding a unique corner and thriving there.</w:t>
         <w:br/>
         <w:br/>
-        <w:t>Next, assess your expertise and experience. Are you a budding scientist with a knack for storytelling? A history buff with a flair for unraveling forgotten tales? Your niche should leverage your skills and background, allowing you to bring a unique perspective to the table.</w:t>
+        <w:t>Take, for instance, Ryan Cohen, better known as the founder of the online pet supply retailer, Chewy. When he launched his business in 2011, the pet supply market was a competitive jungle dominated by giants. He had clearly identified his niche but faced a stark reality: The American Pet Products Association estimated that 67% of US households (~85 million families) owned a pet in 2019–20. The competition was fierce.</w:t>
         <w:br/>
         <w:br/>
-        <w:t>Finally, consider the market demand. What are readers hungry for? What stories are waiting to be told? By aligning your niche with the needs and interests of your audience, you not only fulfill a gap in the literary world but also ensure that your voice resonates with those who seek the knowledge, entertainment, or inspiration you provide.</w:t>
+        <w:t>However, what set Ryan apart was his ability to seize upon an unfulfilled need within the gigantic pet market: home delivery. He created an exceptional online retail experience, the likes of which pet owners hadn't seen before. The result? Chewy reported $3.53 billion in net sales in 2020, a clear testament to the power of identifying and mastering one's niche.</w:t>
         <w:br/>
         <w:br/>
-        <w:t>In the vast tapestry of literature, each writer's niche is a thread that adds depth and richness to the narrative landscape. So, embrace the journey of discovery, dare to explore the uncharted territories of your passions, and unveil the beauty of your niche to the world. For in the realm of storytelling, your niche is not just a corner you carve out—it's a universe you create, a realm where your words reign supreme, and your readers find solace, excitement, and wonder.</w:t>
+        <w:t>That's the kind of focused specialist I wish each one of you to become. And let's address another myth while we're at it - you don't have to choose a niche that targets the vast majority. In fact, going against the grain and targeting a smaller but passionate audience can often lead to a more profitable outcome. It's the principle that underpins the rule of "The Long-Tail," first proposed by Chris Anderson in a seminal 2004 Wired magazine article.</w:t>
+        <w:br/>
+        <w:br/>
+        <w:t>Anderson argued that the future of business does not lie with hits, the bestsellers or blockbusters, but with the seemingly endless number of niches in the long tail of the distribution curve. Consider the unique case of Cards Against Humanity, the card game that thrives on dark humour and politically incorrect jokes. By 2017, it had already sold over a whopping 150 million copies, despite being a game that's inherently a niche within the massive entertainment and board game market.</w:t>
+        <w:br/>
+        <w:br/>
+        <w:t>To make this expedition successful, two essential weapons you need are self-awareness and research. Understand your passions and skills, jot them down alongside potential roles and industries that relate. Then comes the research part, exploring industries, trends, emerging fields, to find where your personal and professional interests intersect with a market need. It's not merely an intellectual pursuit; it’s a soulful journey towards professional self-discovery.</w:t>
+        <w:br/>
+        <w:br/>
+        <w:t>So, remember, in this cityscape that's bustling with noise and services, you are not lost, but on a quest to find your own store, your own niche. Handpick the elements that resonate with you, blend them in with your own unique panache, and voila, you'll uncover a niche tailor-made for your success. It's there, waiting patiently for your arrival, and this journey you undertake will lead you straight to it.</w:t>
       </w:r>
     </w:p>
     <w:p/>
@@ -276,7 +285,7 @@
         <w:pStyle w:val="SubchapterTitleStyle"/>
       </w:pPr>
       <w:r>
-        <w:t>1.2 Understanding Your Audience</w:t>
+        <w:t>1.2 Setting Clear Goals</w:t>
       </w:r>
     </w:p>
     <w:p>
@@ -284,31 +293,31 @@
         <w:pStyle w:val="ContentStyle"/>
       </w:pPr>
       <w:r>
-        <w:t>Understanding Your Audience:</w:t>
+        <w:t>Setting Clear Goals: The Path to Success</w:t>
         <w:br/>
         <w:br/>
-        <w:t>Imagine embarking on a journey as a writer, armed with the profound ability to capture the hearts and minds of your readers. To do so effectively, one must possess a keen understanding of their audience – a dynamic tapestry of individuals with unique preferences, interests, and expectations.</w:t>
+        <w:t>As you stand at the crossroads of your life at 23, you might feel like an explorer in a new world. The terrain is unfamiliar, laden with opportunities and challenges, awaiting your footprints. But, to navigate this landscape successfully, you need compass - Clear Goals.</w:t>
         <w:br/>
         <w:br/>
-        <w:t>In the realm of literature, connecting with your audience is akin to mastering a delicate dance of words and emotions. You must speak directly to their innermost thoughts, eliciting a sense of resonance that transcends mere words on a page.</w:t>
+        <w:t>According to a study by Harvard Business School, only 14% of people have well-defined written goals, whereas 83% do not have any explicit goals whatsoever. Is it a surprise then that the former group achieves 10 times greater success than the latter? When set correctly, clear goals provide a roadmap to success.</w:t>
         <w:br/>
         <w:br/>
-        <w:t>According to recent statistics, young adult males, such as 23-year-olds, represent a significant segment of the reading population. Surveys indicate that this demographic often gravitates towards genres such as science fiction, fantasy, and thrillers, seeking escapism, adventure, and thought-provoking narratives in equal measure.</w:t>
+        <w:t>Take the curious case of John. At 23, John was a budding engineer with a well-established tech firm. His aim was far from clear; he merely sought to enjoy his paycheck and his weekends. But as his years at the firm piled up, so did his dissatisfaction. Progress seemed to evade him - he was stuck in the same role for years, longing for a sense of accomplishment that was as elusive as the horizon.</w:t>
         <w:br/>
         <w:br/>
-        <w:t>Consider the case of John, a 23-year-old avid reader with a penchant for futuristic dystopian settings. He thrives on intricate plots, complex characters, and moral dilemmas that challenge his worldview. As a writer, understanding John's preferences allows you to tailor your storytelling to resonate with his intellect and imagination.</w:t>
+        <w:t>Then, one day, enveloped in the pages of a self-help book, he stumbled upon the power of goal-setting. John began to jot down specific, measurable, achievable, relevant, and time-bound goals (SMART Goals). He decided to gain expertise in a niche field of engineering, aiming to secure a promotion within a year. From attending webinars to seeking mentorship, every day was laser-focused on his goal.</w:t>
         <w:br/>
         <w:br/>
-        <w:t>In a world saturated with information and distractions, capturing and maintaining the attention of young male readers requires finesse and insight. By infusing your writing with elements that speak to their desires and curiosities, you forge a bond that transcends the pages of your book.</w:t>
+        <w:t>Fast forward a year, John was not only promoted but was leading innovation in his field. He was happier, more engaged, and experienced a sense of fulfillment that was once an alien feeling. His journey was a testament to a finding by a study from the American Psychological Association which states that setting clear goals increases motivation, self-esteem, autonomy, and well-being.</w:t>
         <w:br/>
         <w:br/>
-        <w:t>Imagine weaving a tale that immerses them in a world where technology blurs the line between reality and illusion, where heroes grapple with their inner demons amidst a backdrop of cosmic uncertainty. By tapping into themes that resonate with their experiences and aspirations, you create a narrative tapestry that enthralls and enlightens in equal measure.</w:t>
+        <w:t xml:space="preserve">John’s story is not an anomaly. It is the echo of many who dared to set clear, specific path for their lives. It is an assertion of the immense power lying dormant within a simple task of goal-setting. So, the manifesto from John's journey is evident – make the effort to articulate your goals, jot them down, and make them visible. You're 23, it’s your time to set ambitious goals and stride with a clear purpose. </w:t>
         <w:br/>
         <w:br/>
-        <w:t>In essence, understanding your audience is more than a strategic endeavor – it is a profound act of empathy and connection. By delving into the minds and hearts of your readers, you embark on a journey of mutual discovery, where the boundaries between author and audience blur, giving rise to a shared experience that transcends the limitations of the written word.</w:t>
+        <w:t xml:space="preserve">Remember, setting clear goals isn’t about proving your worth to the world. It’s about focusing your energy on that which is meaningful to you. The world is your canvas, and goals, your brushstrokes. Paint with purpose, and success will find its way to you. For every goal you set and achieve, you not only turn your dreams into reality but also grow, emboldening yourself to take that next big leap. It’s time to embrace the power of goal-setting and pave your own road to success. Let your goals become your guiding light in the vast realm of possibilities that life presents. </w:t>
         <w:br/>
         <w:br/>
-        <w:t>As you embrace the art of understanding your audience, remember that beneath the surface of demographics and statistics lie real individuals with dreams, fears, and hopes – waiting to be touched by the transformative power of your storytelling. So, immerse yourself in their world, listen to their unspoken desires, and craft narratives that resonate with the deepest recesses of their souls. In this symbiotic dance of creation and consumption, you pave the way for a literary journey that transcends time and space, leaving an indelible mark on the hearts of those who dare to embark upon it.</w:t>
+        <w:t>And when you finally arrive, when you reach the peak of your achievements, remember to take a moment and look back at the path you’ve drawn for yourself. It won’t just be a trail reminiscing on your successes — it’ll be a testament to the clear, well-defined goals that fueled your journey all along. And that, gentlemen, is the power and beauty of setting clear goals.</w:t>
       </w:r>
     </w:p>
     <w:p/>
@@ -317,7 +326,7 @@
         <w:pStyle w:val="SubchapterTitleStyle"/>
       </w:pPr>
       <w:r>
-        <w:t>1.3 Setting Clear, Attainable Goals</w:t>
+        <w:t>1.3 Competitive Analysis</w:t>
       </w:r>
     </w:p>
     <w:p>
@@ -325,22 +334,37 @@
         <w:pStyle w:val="ContentStyle"/>
       </w:pPr>
       <w:r>
-        <w:t>Setting clear, attainable goals is a critical step in achieving success in any endeavor. It provides a roadmap to guide our actions and a sense of purpose to drive us forward. Let me share with you the importance of this practice through some illuminating examples and relevant data.</w:t>
+        <w:t>Competitive Analysis: A Paradigm Shift</w:t>
         <w:br/>
         <w:br/>
-        <w:t>Imagine you are embarking on a journey to climb a mountain. Your goal is to reach the summit, but without a clear plan and milestones along the way, the task can seem overwhelming. Setting smaller, attainable goals, such as reaching a certain point by a specific time, can help break down the larger goal into manageable steps. This approach not only makes the journey less daunting but also increases the likelihood of success.</w:t>
+        <w:t>In our fast-paced society, casually observing the competition has evolved into a complex prerequisite for surging ahead in any and every industry. Algorithms, data points, and market research are now the gold standard for measuring performance and devising effective business strategies.</w:t>
         <w:br/>
         <w:br/>
-        <w:t>Research supports the effectiveness of setting clear goals. According to a study by Dr. Gail Matthews, a psychology professor at Dominican University of California, individuals are 42% more likely to achieve their goals just by writing them down. This simple act of clarity and commitment can significantly improve our chances of success.</w:t>
+        <w:t>Take the example of Travis, a 23-year-old millennial innovator with a drive to establish his startup in the tech scene. Armed with knowledge, ambition, and a world-class idea, he is confident about his invention. But, does that guarantee success? Not until he peers across the metaphorical chessboard and identifies the moves of his competitors.</w:t>
         <w:br/>
         <w:br/>
-        <w:t>Let's consider the story of Alex Honnold, the renowned rock climber who became the first person to free solo climb El Capitan, a 3,000-foot rock formation in Yosemite National Park. His incredible feat was not achieved overnight. It was the result of years of setting clear, attainable goals, pushing his limits, and meticulous planning. Each climb he undertook was a step towards his ultimate objective, culminating in a historic achievement that captivated the world.</w:t>
+        <w:t xml:space="preserve">According to a 2019 report by CB Insights, 42% of startups fail because they lack insight into what their competition offers, commonly referred to as a lack of market need. This statistic shines a spotlight on the fundamental need for a thorough competitive analysis. </w:t>
         <w:br/>
         <w:br/>
-        <w:t>Setting clear, attainable goals is not just about reaching the destination; it's about the journey itself. It provides a sense of direction, motivates us to overcome challenges, and gives us a sense of accomplishment with each step forward. By breaking down big goals into manageable tasks, we can maintain focus, track progress, and stay motivated even in the face of obstacles.</w:t>
+        <w:t>Let's delve headlong into the multifaceted world of competitive analysis, a process that requires much more than just understanding the operational strategies of your adversaries. In fact, competitive analysis demands a keen acknowledgment of the broader ecosystem within which these competitors thrive. Thus, for Travis, the task ahead is not only to focus on coding and creating but also continuously analyzing.</w:t>
         <w:br/>
         <w:br/>
-        <w:t>So, as you navigate through life's challenges and opportunities, remember the power of setting clear, attainable goals. Write them down, create a plan, and take consistent actions towards realizing your dreams. With each milestone you reach, you'll not only inch closer to your goals but also build the confidence and resilience needed to conquer even greater heights.</w:t>
+        <w:t>Consider an example from the present-day smartphone industry. The battle for supremacy between industry titans like Apple and Samsung isn’t solely about who has better features. Instead, these companies have to constantly survey market trends, consumer behavior, socio-economic factors, and even the strategies employed by each other. Not to forget, smaller players and innovators who might disrupt their finely laid plans.</w:t>
+        <w:br/>
+        <w:br/>
+        <w:t xml:space="preserve">In 2018, this reality hit home for Apple when Chinese smartphone brand, Huawei, unexpectedly overtook them to claim the second-largest market share. Despite Apple's heritage and history of innovation, their competitive analysis had missed a crouching tiger in the form of Huawei. </w:t>
+        <w:br/>
+        <w:br/>
+        <w:t>The learning here is that clear-cut boundaries rarely exist in the high-speed highway of competition. The observer's perspective plays a pivotal role in determining the soundness of strategy. Hence, the competitive analysis isn’t a one-and-done task; it’s an ongoing, dynamic process.</w:t>
+        <w:br/>
+        <w:br/>
+        <w:t>For our 23-year-old tech aspirant, Travis, it’s not enough to fulfil his vision in a vacuum. He must endeavour to understand the competitive landscape with an assemblage of data-driven insights, expert opinions, and innovative thinking. Essentially, he must equip himself with valuable foresights that stem from diligent competitive analysis.</w:t>
+        <w:br/>
+        <w:br/>
+        <w:t>Laying the groundwork for a new venture, while simultaneously dodging unseen obstacles and unseen opponents, is akin to sailing uncharted waters. There may be stormy seas, but with a diligent approach to competitive analysis, there’s the promise of an enlightening journey to success.</w:t>
+        <w:br/>
+        <w:br/>
+        <w:t>In conclusion, the narrative of competitive analysis is as intricate as it is fascinating. It's the lifeblood of viable business strategy, marrying art and science in equal measure. So here's to the survival and triumph of the smartest, not just the fittest. Here's to competitive analysis.</w:t>
       </w:r>
     </w:p>
     <w:p/>
@@ -354,7 +378,7 @@
         <w:pStyle w:val="ChapterTitleStyle"/>
       </w:pPr>
       <w:r>
-        <w:t>Chapter 2: The Foundation - Domain and Hosting</w:t>
+        <w:t>Chapter 2: Designing Your Website</w:t>
       </w:r>
       <w:r>
         <w:rPr>
@@ -369,7 +393,7 @@
         <w:pStyle w:val="SubchapterTitleStyle"/>
       </w:pPr>
       <w:r>
-        <w:t>2.1 Choosing the Right Domain Name</w:t>
+        <w:t>2.1 Choosing the Right Platform</w:t>
       </w:r>
     </w:p>
     <w:p>
@@ -377,28 +401,34 @@
         <w:pStyle w:val="ContentStyle"/>
       </w:pPr>
       <w:r>
-        <w:t>When it comes to choosing the right domain name, the task might seem daunting at first. But fear not, for I am here to guide you through this crucial step in establishing your online presence.</w:t>
+        <w:t>Choosing the Right Platform</w:t>
         <w:br/>
         <w:br/>
-        <w:t>Imagine you're setting up your own website, eager to share your passions and creations with the world. Your domain name is the digital address where visitors can find you amidst the vast landscape of the internet. It's not just a string of characters; it's your virtual identity, the first impression you make on potential readers, clients, or collaborators.</w:t>
+        <w:t>Once upon a time, in a world not so unlike ours, imagine a young man named Leo. Leo, a 23-year-old marketing enthusiast, found himself standing at the crossroads of digital revolution. In front of him lay a multitude of paths, each one represented by a buzzing platform vying for his attention with promises of reach, engagement, and conversions; all things desirable but sometimes elusive in his profession. His mission, should he choose to accept it, was to meticulously sift through these platforms, selecting the one that galvanized his marketing strategies while resonating with his intended audience.</w:t>
         <w:br/>
         <w:br/>
-        <w:t>Statistics show that a well-chosen domain name can significantly impact your online success. Did you know that websites with short and memorable domain names tend to attract more visitors? In fact, a study by a leading digital marketing firm revealed that 77% of consumers believe that a unique domain name makes a business more credible. This goes to show the power a domain name holds in shaping public perception.</w:t>
+        <w:t>Remember, the digital landscape is a vast and somewhat intimidating terrain teeming with platforms and tools. According to Datareportal's Global Digital Overview 2021, an astounding 4.66 billion people around the globe are active internet users. This is undeniably a loud testament to the expansive audience reach these digital platforms possess. But an important question arises: How can one - like our friend, Leo - distinguish the wheat from the chaff and select the right platform for their needs?</w:t>
         <w:br/>
         <w:br/>
-        <w:t>Let's delve into some real-world examples to illuminate this point. Take the case of Airbnb. The name itself, a clever blend of "air" and "bnb" (short for bed and breakfast), encapsulates the essence of the platform: providing accommodations in unique settings around the world. This strategic choice not only reflects the brand's identity but also makes it easier for users to remember and associate with the service.</w:t>
+        <w:t xml:space="preserve">Deducing from the most recent Social Media Demographics Statistics, one would find that YouTube holds the most substantial user base of males aged 18-24. What does this mean for Leo? A golden opportunity to galvanize dynamic content and capture an audience with videos that showcase his brilliance in marketing. </w:t>
         <w:br/>
         <w:br/>
-        <w:t>Similarly, the domain name "Etsy" has become synonymous with handmade and vintage goods. Its short, catchy name aligns perfectly with its target market of creative individuals looking to buy or sell one-of-a-kind items. This synergy between domain name and brand identity has contributed to Etsy's exponential growth and widespread recognition.</w:t>
+        <w:t>Now, let’s journey to the real world, taking a cue from the Hootsuite Case Study of Duracell. Duracell, the recognized battery manufacturer, had a similar situation much like Leo. They had the content, a clear objective but were not entirely sure which platform would be the most effective. Their solution led them to Facebook; with an already established widespread usage, it served their video campaigns' intended consumer audience best.</w:t>
         <w:br/>
         <w:br/>
-        <w:t>So, how can you select the perfect domain name for your own venture? Remember, simplicity is key. Opt for a name that is easy to spell, pronounce, and remember. Consider your target audience and the message you want to convey. Are you a tech-savvy entrepreneur looking to disrupt the industry? A whimsical artist showcasing your portfolio? Let your domain name reflect your unique voice and vision.</w:t>
+        <w:t>However, selecting the right platform is not one-size-fits-all. The coding community, for instance, hugely popular among 23-year-old males, leans towards GitHub, as illustrated by the success stories of creators like James Montemagno and Tom Preson-Werner.</w:t>
         <w:br/>
         <w:br/>
-        <w:t>In the digital landscape, where attention spans are fleeting and competition is fierce, your domain name can be the beacon that guides users to your virtual doorstep. Choose wisely, for in this interconnected world, a well-crafted domain name can be the difference between blending in and standing out.</w:t>
+        <w:t xml:space="preserve">The story told so far is straightforward, and the message for Leo - and all those eavesdropping - is clear. Choosing the right platform demands a blend of audience understanding, tailored content, and platform capabilities. It is fundamental to have a firm grasp on your niche, your audience, and the dynamics of the platform that echo well with your concept. </w:t>
         <w:br/>
         <w:br/>
-        <w:t>So, embrace the challenge of selecting the right domain name, and let your creativity and purpose shine through this digital gateway to your online realm. Remember, in the realm of domain names, as in life, the possibilities are endless for those bold enough to dream and daring enough to act.</w:t>
+        <w:t>Today, Leo and many others stand at the brink of this digital revolution. Tomorrow, they might be heralding a new era with their carefully selected platforms. So, the story remains unfinished as Leo embarks on his quest, a nd the narrative will continue to shape itself as the choice of platform prove to be vital in this digital expanse.</w:t>
+        <w:br/>
+        <w:br/>
+        <w:t>Choosing the right platform; it seems like a simple task, but it carries the weight of the voice you want to send across the digital horizon, deciding how loud it echoes, to whom it reaches, and what impact it makes.</w:t>
+        <w:br/>
+        <w:br/>
+        <w:t>And so, the journey to choose the right platform begins...</w:t>
       </w:r>
     </w:p>
     <w:p/>
@@ -407,7 +437,7 @@
         <w:pStyle w:val="SubchapterTitleStyle"/>
       </w:pPr>
       <w:r>
-        <w:t>2.2 Selecting a Hosting Service</w:t>
+        <w:t>2.2 Importance of User Experience</w:t>
       </w:r>
     </w:p>
     <w:p>
@@ -415,31 +445,25 @@
         <w:pStyle w:val="ContentStyle"/>
       </w:pPr>
       <w:r>
-        <w:t>Once upon a time in the vast kingdom of the Internet, there lived a young entrepreneur named Alex, who had a dream to share his passion for photography with the world. After spending countless hours perfecting his craft and curating a stunning collection of images, Alex knew it was time to take his hobby to the next level and launch his own photography website.</w:t>
+        <w:t>The importance of user experience (UX) simply cannot be understated. Picture this– it's a frosty winter day and you've ventured outside to scrape the evening's frost from your car's windshield. You hunch over, your fingers numb, and grit your teeth as you scratch away with a flimsy plastic card. You might find yourself thinking, "There must be a better way!" Now imagine discovering a specialized tool that promptly clears your windshield with just a few sweeping gestures. The handle fits perfectly in your hand, even through the thickness of your warm winter gloves. That's user experience, the fine line between a tedious chore and pleasing simplicity.</w:t>
         <w:br/>
         <w:br/>
-        <w:t>Excited yet slightly overwhelmed by the technicalities of setting up an online platform, Alex knew he needed a reliable hosting service to bring his vision to life. He embarked on a quest to find the perfect hosting provider that would support his website and ensure it ran smoothly for his future visitors.</w:t>
+        <w:t>UBS estimates that the UX market will be worth a staggering $9 billion by 2025. That's a nine-fold leap from 2015 when the market was valued at a relatively scanty $1 billion. Young consumers, in particular, are not just users but connoisseurs of UX. Take our target demographic: 23-year-old males. According to a Nielsen Norman Group study, young adults in this age group expect, nay demand, an engaging, seamless experience with any business or brand they encounter.</w:t>
         <w:br/>
         <w:br/>
-        <w:t>As Alex delved into the realm of selecting a hosting service, he discovered a wealth of options available to him. From shared hosting to VPS and dedicated servers, the choices seemed endless. Determined to make an informed decision, Alex began his research.</w:t>
+        <w:t>For instance, consider the unassuming rise of Spotify. As of 2020, Spotify boasts a not-so-modest 144 million premium subscribers, a substantial portion of whom represent our male demographic. Spotify's victory is not simply down to a catalogue of ear-pleasing tunes, it's about UX. The fact that a listener can seamlessly transition from his morning jog, his commute, his workday, and even to his shower at the end of the day without any music interruption — that right there is a sublime user experience. Spotify knows its users. It understands their rituals and motivations and it designs around these insights.</w:t>
         <w:br/>
         <w:br/>
-        <w:t>One crucial factor Alex considered was the uptime guarantee offered by hosting providers. Uptime, the percentage of time a server is up and running, is vital for ensuring a website stays accessible to visitors. Alex learned that industry standards typically hover around 99.9% uptime, with reputable providers often offering even higher percentages to guarantee a reliable online presence.</w:t>
+        <w:t>Then look at Snapchat. This social media giant experienced an astronomical growth rate of 48% among users in the 18 to 24 age range during 2014, the highest among all social media platforms. Even while its older cousin Facebook was battling a plateau in its user base growth, Snapchat was basking in the glow of its favourable user experience focused on privacy, ephemeral content and quirky features like facial filters, successfully hooking the younger crowd.</w:t>
         <w:br/>
         <w:br/>
-        <w:t>In his search, Alex also came across striking statistics revealing the impact of website speed on user experience. Studies showed that 40% of visitors would abandon a website if it took more than three seconds to load. Armed with this knowledge, Alex understood the importance of selecting a hosting service that prioritized fast loading times to keep his audience engaged.</w:t>
+        <w:t xml:space="preserve">These case studies underline a simple truth that's keenly applicable to every kind of business or digital platform: Cultivating superior user experience is a surefire pathway to success. It's about empathizing with your customers, understanding their needs, and delivering services that not only meet but anticipate those needs, thereby creating a beautiful blend of form and function. </w:t>
         <w:br/>
         <w:br/>
-        <w:t>Real-world examples further underscored the significance of choosing the right hosting service. Alex read about businesses that saw a significant increase in conversions and revenue simply by switching to a hosting provider with faster loading speeds and better customer support. These success stories inspired Alex to prioritize performance and customer service in his selection process.</w:t>
+        <w:t>For the young, wired-in male audience, competing for their attention is akin to battling Goliath. The slingshot? A masterfully crafted user experience. The stone? A well-articulated understanding of their wants combined with a real-world solution.</w:t>
         <w:br/>
         <w:br/>
-        <w:t>After weighing his options and considering his budget, Alex finally found a hosting service that aligned with his needs. With a provider renowned for its exceptional uptime, lightning-fast speeds, and responsive customer support, Alex felt confident in his choice to support his photography endeavor.</w:t>
-        <w:br/>
-        <w:br/>
-        <w:t>As the final puzzle piece fell into place, Alex's website came to life, showcasing his breathtaking images to a global audience. Thanks to his diligent research and thoughtful decision-making, Alex's online platform thrived, captivating visitors and fulfilling his dream of sharing his passion with the world.</w:t>
-        <w:br/>
-        <w:br/>
-        <w:t>In the vast landscape of the Internet, where digital dreams take flight, selecting the right hosting service can be the difference between mere existence and transformative success. Just like Alex, those embarking on their online journeys must navigate the sea of options with wisdom and insight, ensuring their websites shine brightly in the digital realm. With the power of knowledge and informed choices, every entrepreneur, artist, or storyteller can carve out their own place in the ever-evolving web of possibilities.</w:t>
+        <w:t>In conclusion, the importance of user experience is not just significant but indispensable, particularly for those seeking to captivate and retain the attention of a discerning young demographic. So the next time you design, refine and execute, remember your user. Make his life a delight, and he'll not just use your product; he'll live it.</w:t>
       </w:r>
     </w:p>
     <w:p/>
@@ -448,7 +472,7 @@
         <w:pStyle w:val="SubchapterTitleStyle"/>
       </w:pPr>
       <w:r>
-        <w:t>2.3 Setting Up Your Website Structure</w:t>
+        <w:t>2.3 Implementing Appealing Aesthetics</w:t>
       </w:r>
     </w:p>
     <w:p>
@@ -456,22 +480,37 @@
         <w:pStyle w:val="ContentStyle"/>
       </w:pPr>
       <w:r>
-        <w:t>Setting Up Your Website Structure:</w:t>
+        <w:t>Implementing Appealing Aesthetics</w:t>
         <w:br/>
         <w:br/>
-        <w:t>Imagine you're embarking on a journey to build your own online platform – a space where your ideas, creations, and voice can shine brightly in the vast digital landscape. Just like a well-designed house, your website needs a solid structure to support its content and make navigation a breeze for your visitors.</w:t>
+        <w:t>Picture this scene - it's a crowded Saturday afternoon, and you're meandering through your city's bustling arts district. Rows upon rows of captivating artwork draw your eye, yet in between the bewildering array, a single piece grapples your attention. This particular exhibit has something unique - an immediate allure; a captivating aesthetic that seems designed to enthrall. Question is, what makes it so ensuite?</w:t>
         <w:br/>
         <w:br/>
-        <w:t>First and foremost, let's talk about the foundation of your website – the navigation menu. This menu serves as the roadmap for users, guiding them to different pages on your site. Studies show that 94% of first impressions relate to your site's design, where users decide within 0.05 seconds if they'll stay or leave. Therefore, creating an intuitive and user-friendly navigation menu is crucial. For instance, take a look at Apple's website – a model of simplicity and ease of use. By organizing their products and services into clear categories, they make it effortless for customers to find what they're looking for.</w:t>
+        <w:t>Understanding the allure of aesthetics is, no doubt, a complex endeavor. Yet, it's an instrumental aspect, an invisible scaffold that underpins nearly every facet of modern life. From the sleek design of your iPhone to the modern, minimalist decor of your Starbucks haunt, appealing aesthetics shape our world, guide our choices, and trigger our emotions. Let's delve deeper into this fascinating concept.</w:t>
         <w:br/>
         <w:br/>
-        <w:t>Next, let's discuss the importance of categorizing your content effectively. Imagine your website as a library, with different sections for fiction, non-fiction, and reference materials. By organizing your content into distinct categories, you make it easier for visitors to locate specific information. Research indicates that 38% of people will stop engaging with a website if the content/layout is unattractive, underscoring the significance of clear organization. For inspiration, look at The New York Times website – they categorize their articles into sections like news, opinion, and arts, catering to a diverse audience with varied interests.</w:t>
+        <w:t>Research says, an estimated 93% of consumers consider visual appearance when making a purchase. Moreover, studies suggest that website visitors form their first impression within the blink of an eye - 50 milliseconds, to be precise. Create a visually appealing interface, and you're more likely to attract, engage, and retain your audience.</w:t>
         <w:br/>
         <w:br/>
-        <w:t>Furthermore, consider the layout of your homepage. Just as a captivating book cover entices readers, your homepage should grab visitors' attention and entice them to delve deeper into your site. Studies reveal that 75% of consumers admit to making judgments on a company's credibility based on the website design, reinforcing the impact of visual appeal. Look at Airbnb's homepage – they feature stunning images of their listings, inviting users to explore unique accommodations around the world.</w:t>
+        <w:t xml:space="preserve">Take Apple, for example. Today, Apple is not merely a tech firm; it's a global icon, revered as much for its top-tier products as for its stellar aesthetics. Founder Steve Jobs believed deeply in the power of design - pristine yet simple, functional yet stylish. And it's this aesthetic appeal, coupled with technological prowess, that has placed Apple on the global pedestal. </w:t>
         <w:br/>
         <w:br/>
-        <w:t>In conclusion, setting up your website structure is like crafting a narrative – each element plays a crucial role in engaging your audience and conveying your message effectively. By implementing a user-friendly navigation menu, organizing your content thoughtfully, and designing a captivating homepage, you can create a digital space that resonates with users and leaves a lasting impression. So, roll up your sleeves, unleash your creativity, and let your website take center stage in the online world.</w:t>
+        <w:t>Speaking about our target demographic, 23-year-old males, their aesthetic preferences are as diverse as they are unique. Studies reveal men in this age bracket prefer a blend of modern, minimalist designs with a dash of vintage vibe. Steel greys and rustic browns, sleek lines intersecting with funky patterns, neon-bright sneakers set against monochrome attires - it's a musical play of contrasts that appeals most to them. To cater to this demographic, your aesthetics must hit that sweet spot of harmonious contradiction.</w:t>
+        <w:br/>
+        <w:br/>
+        <w:t>Consider, for example, the realm of video gaming, a passionate pursuit for many 23-year-old males. The enduring appeal of games like 'Red Dead Redemption 2' owes much to its breathtaking graphics. Engulfed in the vivid, lifelike landscapes of the Wild West, players are immersed in a tangible, almost real universe - a testament to the power of compelling aesthetics.</w:t>
+        <w:br/>
+        <w:br/>
+        <w:t>Yet, aesthetics isn't just about superficial appeal; it's about fostering a connection, evoking a sentiment, narrating a story. Remember the last time a beautifully designed book cover made you reach for an unknown author? That's aesthetics hard-at-work, silently persuading, subtly influencing.</w:t>
+        <w:br/>
+        <w:br/>
+        <w:t>Appealing aesthetics is a craft, an art form, and a strategic tool wrapped in an alluring package. As the digitized world grows at a blistering pace, the race toward creating visually compelling content is more critical than ever. Attracting the eye is great, captivating the heart, now that's where the true power of aesthetics lies.</w:t>
+        <w:br/>
+        <w:br/>
+        <w:t>In essence, implementing appealing aesthetics into any form of design, gadget, or content isn't simply about the superficial. It is a harmonious marriage of form and function designed to captivate, resonate, and invoke a sense of innate satisfaction. Embark on this journey, and you're a major stride closer to not just commanding attention, but also captivating hearts.</w:t>
+        <w:br/>
+        <w:br/>
+        <w:t>And remember, the world is your canvas, and it’s aesthetics that turns your creation into a captivating masterpiece!</w:t>
       </w:r>
     </w:p>
     <w:p/>
@@ -485,7 +524,7 @@
         <w:pStyle w:val="ChapterTitleStyle"/>
       </w:pPr>
       <w:r>
-        <w:t>Chapter 3: Design and User Experience</w:t>
+        <w:t>Chapter 3: Developing Engaging Content</w:t>
       </w:r>
       <w:r>
         <w:rPr>
@@ -500,7 +539,7 @@
         <w:pStyle w:val="SubchapterTitleStyle"/>
       </w:pPr>
       <w:r>
-        <w:t>3.1 Principles of Effective Web Design</w:t>
+        <w:t>3.1 Understanding Your Audience</w:t>
       </w:r>
     </w:p>
     <w:p>
@@ -508,28 +547,31 @@
         <w:pStyle w:val="ContentStyle"/>
       </w:pPr>
       <w:r>
-        <w:t>Crafting a captivating web design is akin to composing a symphony of visual elements, user experience, and functionality. As an author who delves into the intricate world of multidisciplinary knowledge, I've come to appreciate the art and science behind the principles of effective web design. Let me take you on a journey through this digital realm, where creativity meets functionality to create a harmonious online experience.</w:t>
+        <w:t>Understanding Your Audience</w:t>
         <w:br/>
         <w:br/>
-        <w:t>At its core, effective web design is about striking a delicate balance between aesthetics and usability. Studies show that 38% of people will stop engaging with a website if the content or layout is unattractive. This underscores the importance of captivating visuals in retaining user interest. Think of a website as a virtual storefront – just as a well-designed physical store can attract customers, a visually appealing website can draw in online visitors.</w:t>
+        <w:t xml:space="preserve">In the realm of writing, communication is key. Without an audience to communicate with, the words remain only half-alive. They retain their meaning but lose their purpose. When sculpting your narrative, it's crucial to recognize who those words are meant for: the audience. In this instance, our demographic is remarkably specific—23-year-old males. </w:t>
         <w:br/>
         <w:br/>
-        <w:t>Take, for example, the website of a popular lifestyle brand. The use of high-quality images, a clean layout, and intuitive navigation not only entices visitors but also enhances the overall user experience. These visual elements are carefully curated to reflect the brand's identity and engage users on a deeper level.</w:t>
+        <w:t xml:space="preserve">According to recent survey data from Pew Research Center, 81% of Americans have read at least one book in the past year. Interestingly, younger adults were reported to read slightly more than older ones. Twenty-three is a time when recent graduates are entering the workforce for the first time or pursuing advanced degrees. It's a time of individuality, exploration, and the relentless pursuit of one's passion—a breeding ground for curiosity. </w:t>
         <w:br/>
         <w:br/>
-        <w:t>But effective web design goes beyond just visual appeal. It also entails seamless navigation and intuitive user interactions. In fact, a study by Stanford University found that 75% of users make judgments about a company's credibility based on their website's design. This highlights the significance of user-friendly interfaces in building trust and credibility with online audiences.</w:t>
+        <w:t xml:space="preserve">Let's take Oliver, a 23-year-old software engineer from Boston. Though swamped with work, he is incessantly fuelled by an indomitable spirit of learning. For Oliver, who codes by day but reads by night, the world is an enigma waiting to be demystified. Reading, to him, is a vehicle of knowledge that transcends all boundaries. </w:t>
         <w:br/>
         <w:br/>
-        <w:t>Imagine visiting a website to purchase a new gadget. A cluttered layout, confusing navigation, and slow loading times can quickly turn a potential customer away. On the other hand, a well-organized site with clear calls-to-action and easy checkout processes can streamline the user journey and lead to increased conversions.</w:t>
+        <w:t>Understanding Oliver—and many like him—requires more than knowing his age or profession. As an author, you must delve into his psychology, lifestyle, and interests. According to a study by Statista, approximately 83% of men between 18-29 years of age are interested in technology—Oliver's bread and butter. But this statistic speaks volumes about the typical 23-year-old male reader. They're likely tech-savvy, interested in the next big thing, and constantly looking for ways to stay ahead of the game.</w:t>
         <w:br/>
         <w:br/>
-        <w:t>Incorporating responsive design is another crucial aspect of effective web design. With mobile internet usage surpassing desktop usage in recent years, ensuring that your website is optimized for various devices is paramount. Research shows that 57% of internet users say they won't recommend a business with a poorly designed mobile site. By adopting a responsive approach, you can cater to the growing number of mobile users and provide a seamless browsing experience across different devices.</w:t>
+        <w:t>But that isn't all. Adventure and exploration interest the young demographic. According to the Outdoor Industry Association, nearly 48% of men within the 18-24 age section prefer outdoor recreational activities—captivating them requires a hint of adventure, a dash of the unknown.</w:t>
         <w:br/>
         <w:br/>
-        <w:t>Consider a local restaurant's website that adjusts seamlessly from desktop to mobile, allowing users to easily view the menu, make reservations, and access contact information. This adaptability not only enhances user experience but also showcases the restaurant's commitment to accessibility and customer convenience.</w:t>
+        <w:t>So, as you string your words together, infuse them with the technical intrigue that piques their interest. You would create inner dialogues layered with introspection, adventure, and self-discovery. This isn't merely a reflection of your audience's preferences, but a mirror reflecting them. It acknowledges their uniqueness and pays homage to their insatiable thirst for knowledge, resonating with their philosophy of life.</w:t>
         <w:br/>
         <w:br/>
-        <w:t>In conclusion, effective web design weaves together elements of visual appeal, usability, and responsiveness to create a compelling online presence. By incorporating these principles into your digital strategy, you can engage visitors, build credibility, and ultimately drive success in the virtual landscape. Just as a masterful storyteller crafts a narrative that captivates readers, a skilled web designer shapes a digital experience that resonates with online audiences.</w:t>
+        <w:t xml:space="preserve">Remember, the objective of understanding your audience is to launch a conversation on the page that leads to a dialogue in the reader's mind. Relatability is, indeed, a tremendous force. Choose your words wisely, incorporate relevant context, and watch as the principles of chemistry explode into existence in your narration between your words and your readers. </w:t>
+        <w:br/>
+        <w:br/>
+        <w:t>In understanding your audience, you're not just tailoring words to fit their taste, you're reaching out through the power of literature, initiating a bond that could last a lifetime. Thus, to truly engage your audience, you must first understand them. And in our case, we're not just writing for twenty-three-year-old males—we're writing for the Olivers of the world.</w:t>
       </w:r>
     </w:p>
     <w:p/>
@@ -538,7 +580,7 @@
         <w:pStyle w:val="SubchapterTitleStyle"/>
       </w:pPr>
       <w:r>
-        <w:t>3.2 Optimizing User Experience</w:t>
+        <w:t>3.2 Creating Valuable Content</w:t>
       </w:r>
     </w:p>
     <w:p>
@@ -546,25 +588,28 @@
         <w:pStyle w:val="ContentStyle"/>
       </w:pPr>
       <w:r>
-        <w:t>Optimizing User Experience</w:t>
+        <w:t>Creating Valuable Content</w:t>
         <w:br/>
         <w:br/>
-        <w:t>Creating a seamless and enjoyable experience for users is crucial in today's fast-paced digital age. As a 23-year-old male navigating the online world, you understand the significance of smooth interactions with websites and applications. But what exactly goes into optimizing user experience, and why does it matter?</w:t>
+        <w:t>Indeed, the lifeblood of any successful digital endeavor is usually determined by one factor: the creation of valuable content. Research from HubSpot reveals that 53% of marketers stated blogging as their top content marketing priority, demonstrates the rising significance of creating valuable content. It is a dynamic arena, a stimulating battleground where the prize is the attention, trust, and engagement of your target audience.</w:t>
         <w:br/>
         <w:br/>
-        <w:t>Let's delve into some eye-opening statistics first. Did you know that 88% of online consumers are less likely to return to a site after a bad experience? This demonstrates the immense impact that user experience has on customer retention and satisfaction. Furthermore, a well-designed user interface can increase conversion rates by up to 200%, highlighting the direct correlation between user experience and business success.</w:t>
+        <w:t xml:space="preserve">Consider Philip, a 23-year-old software engineer who unsurprisingly, spends a significant portion of his day glued to screens. Besides his keen interest in technology, Philip also harbors a strong passion for environmental conservation. He inevitably finds himself constantly scouring the internet for interactive, insightful, and engaging blogs or articles discussing modern tech innovations directed towards environmental sustainability. </w:t>
         <w:br/>
         <w:br/>
-        <w:t>To grasp the essence of optimizing user experience, consider the story of a popular e-commerce platform. Faced with high bounce rates and low engagement, the company revamped its website interface, focusing on intuitive navigation and streamlined checkout processes. As a result, not only did bounce rates decrease significantly, but the platform also witnessed a notable surge in sales and customer loyalty.</w:t>
+        <w:t xml:space="preserve">When Philip finally happens across a digitally crafted masterpiece unraveling the latest in sustainable technologies, with well-researched facts, an engaging narrative, and relatable analogies, he relishes the experience. Why? Because this article has successfully forged an intersection between his interest and the need for valuable content. A critical review by Nielsen Norman Group found that users often leave web pages in 10-20 seconds, but pages with a clear value proposition can hold people's attention for much longer, hence value packed content is key. </w:t>
         <w:br/>
         <w:br/>
-        <w:t>So, what are the key elements in creating an exceptional user experience? It all begins with user-centric design. By putting yourself in the shoes of your audience and understanding their needs and preferences, you can tailor the interface to meet their expectations seamlessly. Intuitive navigation, responsive layouts, and clear call-to-action buttons are all vital components that contribute to a user-friendly experience.</w:t>
+        <w:t xml:space="preserve">Creating valuable content isn’t an arcane art, it relies on simple yet profound principles. Initially, the content must be unique. Cloning information from another website is an exercise in redundancy. The audience, in our case Philip, yearns for fresh insight, new perspectives. </w:t>
         <w:br/>
         <w:br/>
-        <w:t>Moreover, embracing a mobile-first approach is essential in today's mobile-centric world. With more than 50% of website traffic coming from mobile devices, ensuring that your platform is optimized for different screen sizes and devices is paramount. This adaptability not only enhances user experience but also boosts your site's search engine ranking, enhancing visibility and reach.</w:t>
+        <w:t xml:space="preserve">Secondly, relevance is vital. For instance, a screenwriter may wax eloquent about the diabolical intricacies of writing a perfect crime drama, but that is likely wasted on a reader, like Philip, looking for content on technology and environmental sustainability. Thus, connecting the content to the interests and needs of your audience is essentially threading the needle between what you wish to say and what they wish to hear.   </w:t>
         <w:br/>
         <w:br/>
-        <w:t>In a nutshell, optimizing user experience is not just about creating visually appealing interfaces; it's about fostering meaningful connections with your audience. By incorporating user feedback, analyzing data insights, and staying abreast of emerging trends, you can continually refine and enhance the user experience, ultimately driving growth and success for your digital presence. Remember, in the realm of user experience, every click, scroll, and interaction matters – make them count.</w:t>
+        <w:t xml:space="preserve">Lastly, the content must be inviting not only in substance but also in format. A 2018 study by the Pew Research Center found that 26% of American adults admitted to not reading a book in the past year, citing a lack of time as a prime deterrent. In this age, time literally translates to money, value. Breaking content down into easily navigable sections helps. An attention-catching headline, a succinct introduction invigorating curiosity, a meaty body bursting with engaging facts or stories and a conclusion, much like a cherry topping that does not merely sign off, but leaves an aftertaste, a mnemonic if you will, to remember the experience by. </w:t>
+        <w:br/>
+        <w:br/>
+        <w:t>Creating valuable content more than anything, boils down to understanding your reader, giving them something they did not know they needed and packaging it in a way that they consume effortlessly. It can come across as an uphill task, but remember, the beauty of a high mountain lies in the unmatched euphoria of successfully climbing it.</w:t>
       </w:r>
     </w:p>
     <w:p/>
@@ -573,7 +618,7 @@
         <w:pStyle w:val="SubchapterTitleStyle"/>
       </w:pPr>
       <w:r>
-        <w:t>3.3 Mobile Responsiveness and Accessibility</w:t>
+        <w:t>3.3 Formatting for Readability</w:t>
       </w:r>
     </w:p>
     <w:p>
@@ -581,25 +626,28 @@
         <w:pStyle w:val="ContentStyle"/>
       </w:pPr>
       <w:r>
-        <w:t>In this digital age we live in, where smartphones serve as extensions of ourselves, the importance of mobile responsiveness and accessibility cannot be overstated. Picture this: you're a 23-year-old guy, navigating the internet on your phone, trying to access a website that takes an eternity to load. Frustrating, isn't it? Well, you're not alone in feeling that way.</w:t>
+        <w:t>'Formatting for Readability’</w:t>
         <w:br/>
         <w:br/>
-        <w:t>Studies show that a staggering 52% of web traffic worldwide originates from mobile devices. That's more than half of all internet users accessing content on the go, from the palm of their hand. Now, imagine if a website is not optimized for mobile viewing. It's like trying to fit a square peg into a round hole - inconvenient and just doesn't work.</w:t>
+        <w:t>The year was 2017, in a bustling café in the heart of San Francisco. Amid the ambient noise of tinkling cups and raucous laughter, sat Jack, a 23-year-old developer with a mug of coffee in one hand and an electronic book in the other, engrossed in reading about web development. He represented the typical specimen of our target audience - young, tech-savvy, and thirsty for knowledge. This moment presents the perfect opportunity to take a closer look at the essence of 'formatting for readability', the lifeblood that shapes a user's reading experience.</w:t>
         <w:br/>
         <w:br/>
-        <w:t>Let me paint a real-world scenario for you. Meet Dave, a young professional who relies on his smartphone for everything from checking the news to ordering food. One day, he comes across a blog post that piques his interest, but when he clicks on the link, the text is microscopic, and the buttons are too tiny to tap accurately. Frustrated, Dave gives up and moves on, and that blog just lost a potential regular reader.</w:t>
+        <w:t>Imagine you’re painting a mural - your words are the colors, your tone, the brush strokes. But none of these matter without the right canvas i.e., your formatting. A study by the Nielsen Norman Group found that merely improving readability could increase website usability by 124%. In the digital world, if the information within a webpage is too complex or confusing to read, users are likely to stray towards competitor sites that offer a simpler design.</w:t>
         <w:br/>
         <w:br/>
-        <w:t>Ensuring mobile responsiveness is not just about accommodating different screen sizes; it's about providing a seamless user experience. When a website is designed with responsiveness in mind, users like Dave can easily navigate, read, and engage with the content, regardless of the device they're using.</w:t>
+        <w:t>Picture our friend Jack again, eyes sparkling in anticipation of learning something new.   Imagine him trying to decipher an enormous block of text without breaks, bullets or headers. An aesthetic nightmare, isn’t it? Harvard psychologist George A. Miller would agree. His influential paper, "The Magical Number Seven, Plus or Minus Two", suggests that our working memory is limited in handling chunks of information. And it’s not just science; surveys reveal that 70% of Millennials prefer shorter paragraphs, subheadings, and bullet lists for easier comprehension.</w:t>
         <w:br/>
         <w:br/>
-        <w:t>Accessibility goes hand in hand with responsiveness. Think about it this way: imagine you're trying to read an article, but the font is barely legible, or the colors clash so much that it strains your eyes. That's what millions of individuals with visual impairments or color blindness experience every day when encountering websites that overlook accessibility features.</w:t>
+        <w:t>Take Medium, the popular online publishing platform. It's a wildly successful example of effective formatting at work. Clean lines, ample white space, and a careful hierarchy of headers, sub-heads and bullet points deliver a seamless reading experience—the digital equivalent of a page-turner.</w:t>
         <w:br/>
         <w:br/>
-        <w:t>By incorporating features like alt text for images, adjustable font sizes, and high contrast options, websites can ensure that everyone, regardless of ability, can access and enjoy their content. It's about inclusivity, about making sure that no one is left behind in the digital landscape.</w:t>
+        <w:t>We all remember telling tales around a campfire, where the atmosphere mattered as much as the content of the story. Similarly, formatting sets the mood for your words to work their magic. It’s about using white space, bulleted lists, and bold headers to create a visual rhythm that captures and sustains readers' attention - like accents in music, breaking monotony, and adding impact.</w:t>
         <w:br/>
         <w:br/>
-        <w:t>So, as we delve deeper into the realm of mobile responsiveness and accessibility, remember that it's not just about technicalities and coding; it's about enhancing the user experience, fostering inclusivity, and ultimately, making the digital world a better place for all of us.</w:t>
+        <w:t>Jack, continuously scrolling his screen, was subconsciously affected by the text layout in front of him. The enticing headers drew his gaze, the bullet points allowed him to skim through quickly, the generous white space provided his eyes with rest stops. He was, quite literally, enthralled by the desi.</w:t>
+        <w:br/>
+        <w:br/>
+        <w:t>Let’s transform the art of formatting for readability into a strategic asset, making it not only an informative tryst but also a pleasure to read. It's time we recognized it as the silent maestro orchestrating our symphony of words. At the interplay of narrative and design, we find the sweet spot where readability and engagement meet, enticing readers to follow us, paragraph by paragraph, on an unforgettable journey towards knowledge and insight. Now, let’s keep the story flowing.</w:t>
       </w:r>
     </w:p>
     <w:p/>
@@ -613,7 +661,7 @@
         <w:pStyle w:val="ChapterTitleStyle"/>
       </w:pPr>
       <w:r>
-        <w:t>Chapter 4: Content is King</w:t>
+        <w:t>Chapter 4: Mastering SEO</w:t>
       </w:r>
       <w:r>
         <w:rPr>
@@ -628,7 +676,7 @@
         <w:pStyle w:val="SubchapterTitleStyle"/>
       </w:pPr>
       <w:r>
-        <w:t>4.1 Crafting Engaging Content</w:t>
+        <w:t>4.1 Introducing SEO</w:t>
       </w:r>
     </w:p>
     <w:p>
@@ -636,25 +684,29 @@
         <w:pStyle w:val="ContentStyle"/>
       </w:pPr>
       <w:r>
-        <w:t>Crafting Engaging Content:</w:t>
+        <w:t>As the sun rose on one Tuesday morning, Mark - a young enterprising man of 23 - found himself gripped by a common problem. His fledgling online business was struggling to gain traction in the vast wilderness of the world wide web, lost amid the cacophonous din of countless competing websites.</w:t>
         <w:br/>
         <w:br/>
-        <w:t>As a celebrated author and editor, one of my key philosophies is the art of crafting engaging content that captivates readers' hearts and minds. In today's fast-paced digital age, where information overload is the norm, the ability to create compelling and resonant narratives is more crucial than ever. Let's delve into some key strategies and insights on how to create content that truly stands out in a crowded landscape.</w:t>
+        <w:t>You may wonder, was Mark alone in his battle? By no means! Statistically speaking, 91% of web pages receive no organic traffic from Google, primarily due to a deficit of effective Search Engine Optimization (SEO). Imagine the web as an immense, cosmopolitan metropolis and SEO as the signage guiding visitors paving their path towards their desired online destination; without it, all is chaos.</w:t>
         <w:br/>
         <w:br/>
-        <w:t>To begin with, let's take a look at some eye-opening statistics: according to a recent survey, the average attention span of individuals has decreased to just around 8 seconds. This means that content creators have a very short window to grab their audience's attention and keep them engaged. So, how can we craft content that makes an impact within this fleeting timeframe?</w:t>
+        <w:t>Let me illustrate SEO's importance using the local bookstore analogy. Your website is like a well-curated bookstore nestled in a bustling city. You have breathtaking stories to tell, marvelous products to sell, but you're just one among thousands. Now, what if there's an efficient librarian, let's call him Google, keen on guiding readers, or in our case, users, to the exact book they’re looking for? SEO ensures you whisper in Google’s ear, convincingly telling him why your website is 'the' destination for customers searching for products or services you offer.</w:t>
         <w:br/>
         <w:br/>
-        <w:t>One essential aspect is understanding your audience. For instance, let's consider a 23-year-old male reader. He's likely tech-savvy, with a keen interest in current affairs, pop culture, and perhaps sports. To resonate with him, it's important to tailor the content to his preferences and sensibilities. Incorporating relevant examples from the world of gaming, tech innovations, or even sports analogies can help create a connection and make the content more relatable.</w:t>
+        <w:t xml:space="preserve">To put things into perspective more concretely for our twenty-something young readers, let’s consider the case of Jeep, the renowned automobile manufacturer. They drove an impressive 92% increase in organic traffic in merely five months by optimizing their web content for SEO. Just think – from a mere nobody lost in the labyrinth of the Internet, your frugal startup can speed straight to the top of Google's search results, merely because you recognized the crucial pit-stop that is SEO and what it could do for your online visibility! </w:t>
         <w:br/>
         <w:br/>
-        <w:t>Furthermore, storytelling is a powerful tool that can elevate content to new heights. By weaving narratives into your writing, you can evoke emotions, spark curiosity, and keep readers hooked till the very end. For example, imagine opening an article about the impact of climate change with a personal anecdote about a young man witnessing the effects of a melting glacier during a hiking trip. This humanizes the issue and draws the reader into the narrative, making the content more engaging and impactful.</w:t>
+        <w:t xml:space="preserve">Now comes the technical side. SEO is fundamentally a collection of strategies, actions, and best practices, all of which have the singular goal of improving your website's position in search engines—which is why it's named Search Engine Optimization. There are two kinds of SEO: on-page and off-page. On-page SEO consists of anything you can control on your individual pages to improve your rankings—site speed, keyword usage, header text, etc. Off-page SEO, on the other hand, is about anything done on other websites that may influence your rankings. Primarily, it’s all about links. </w:t>
         <w:br/>
         <w:br/>
-        <w:t>Another crucial aspect of crafting engaging content is to maintain a conversational tone. Avoid using jargon or overly complex language that may alienate readers. Instead, aim for clarity and simplicity in your writing. Think of it as having a friendly chat with your reader, where you effortlessly convey complex ideas in a way that is easy to understand and digest.</w:t>
+        <w:t xml:space="preserve">So, Mark dropped the hammer and tuned his website engine with the tools of SEO. What happened next? From being a buried treasure deep within the ocean of the Internet, his website became an accessible, sunlit island. Today, thousands track their way to his little paradise, aided unbeknownst by this powerful lighthouse we call SEO. </w:t>
         <w:br/>
         <w:br/>
-        <w:t>In conclusion, crafting engaging content is both an art and a science. By understanding your audience, incorporating storytelling elements, and maintaining a conversational tone, you can create content that not only informs but also entertains and inspires. As a writer, embracing these strategies can help you forge a deeper connection with your readers and leave a lasting impression.</w:t>
+        <w:t>Remember, SEO isn't just about getting people to your site. It's about getting the right people. It's having your web store set up in Times Square rather than a back alley. It's ensuring that when someone is thirsting for knowledge or itching to buy, it's your website that quenches that thirst, it's your products that turn potential customers into loyal, return ones.</w:t>
+        <w:br/>
+        <w:br/>
+        <w:t>This all sounds like hard work, doesn't it? But put in the sweat and toil now and watch as it morphs into a reward that keeps on giving. And in this fast-paced world of the interconnected web, what else could a tech-savvy 23-year-old, or indeed anyone, ask for?</w:t>
+        <w:br/>
       </w:r>
     </w:p>
     <w:p/>
@@ -663,7 +715,7 @@
         <w:pStyle w:val="SubchapterTitleStyle"/>
       </w:pPr>
       <w:r>
-        <w:t>4.2 SEO Best Practices</w:t>
+        <w:t>4.2 On-Page SEO Strategy</w:t>
       </w:r>
     </w:p>
     <w:p>
@@ -671,31 +723,31 @@
         <w:pStyle w:val="ContentStyle"/>
       </w:pPr>
       <w:r>
-        <w:t>In the ever-evolving landscape of digital content, understanding SEO (Search Engine Optimization) best practices is like having a superpower that can propel your writing to new heights. Imagine your words soaring across the vast digital realm, effortlessly reaching and resonating with your audience. Let's delve into the world of SEO, where strategies and statistics merge to create a roadmap for success.</w:t>
+        <w:t xml:space="preserve">In the vibrant and eclectic world of the web, there's one digital jungle where caution, cunning, and creativeness are paramount for survival. It's termed SEO or Search Engine Optimization, and together you and I will embark on a journey of illuminating this "On-Page SEO Strategy" terrain. A strategy which isn't simply a technobabble jargon chorus, but is rather a key ingredient in making your website resonate with the rhythm of this digital universe. </w:t>
         <w:br/>
         <w:br/>
-        <w:t>Picture this: you've crafted a brilliant piece of content, a masterpiece brimming with insights and creativity. You hit publish, eagerly awaiting the influx of readers. But alas, your content remains buried in the depths of search engine results, overshadowed by the digital noise. This is where SEO swoops in as your trusty sidekick, guiding your content towards the spotlight it deserves.</w:t>
+        <w:t>To undisguisedly spell it out, on-page SEO is the artful toe-twist of shouldering your website to glimmer under the disco lights of Google's search array. It's making your website play the track the crowd yearns to dance on, essentially making your website the DJ of this digital dance floor.</w:t>
         <w:br/>
         <w:br/>
-        <w:t>One crucial aspect of SEO is keyword optimization. Keywords are like the breadcrumbs that lead search engines to your content. By strategically sprinkling relevant keywords throughout your writing, you increase the chances of search engines recognizing and showcasing your work. According to a study by HubSpot, content with a higher keyword density tends to rank better in search results, garnering more visibility and engagement.</w:t>
+        <w:t>Statistically speaking, Google processes roughly 40,000 search queries every second. That's approximately 3.5 billion searches per day and 1.2 trillion searches per year worldwide, explicitly showcasing the immense potential of SEO. Let's put this into perspective with a real-world example. Imagine you’re in a bustling city, swirling with a throng of 1.2 trillion people. That, right there, is the pure, raw potential of extracted attention that SEO holds.</w:t>
         <w:br/>
         <w:br/>
-        <w:t>Let me paint a scenario for you: imagine you're a budding sports writer aiming to boost your article on the latest soccer match. By conducting keyword research to identify popular search terms related to the game, such as "soccer highlights" or "top goals," you can seamlessly integrate these keywords into your content. As a result, your article gains traction in search rankings, attracting soccer enthusiasts from around the globe.</w:t>
+        <w:t>So, how exactly do you navigate this superhighway of opportunities? The answer is a meticulously crafted on-page SEO strategy. This arena comprises page titles, meta descriptions, URL structures, site speed, and more. Each facet needs to be tinkered on, like a pianist swiftly running his fingers through a grand piano, composing the symphony of digital visibility.</w:t>
         <w:br/>
         <w:br/>
-        <w:t>Another essential SEO practice is optimizing meta tags and descriptions. These elements provide a sneak peek into your content, enticing readers to click through to your website. A study by Backlinko revealed that pages with meta descriptions have a 5.8% higher click-through rate, underlining the impact of these seemingly small details.</w:t>
+        <w:t xml:space="preserve">For instance, in an illuminating survey, SEO Tribunal noted that Google takes page speed into account while determining ranking. Think of it like this: It’s a sunny Saturday and you decide to visit a food festival. But the queue to get in is enormously long. You'd likely change your plan and head somewhere less crowded, right? Similarly, in the digital world, slow-loading websites are scoffed at and deserted. Google knows this too, hence thrusting the signal of site speed into its ranking algorithm. </w:t>
         <w:br/>
         <w:br/>
-        <w:t>Imagine you're a travel writer penning an article on hidden gems in Europe. By crafting a captivating meta description that highlights the allure of undiscovered destinations, you pique the curiosity of potential readers browsing through search results. As a result, more wanderlust-filled adventurers click on your link, eager to uncover the treasures you've unearthed.</w:t>
+        <w:t xml:space="preserve">Another example lies in the realm of meta tags and titles. Core dna reported in 2021, that websites with a meta description have a 5.8% higher click-through rate than those without. It's tantamount to dressing to impress at a social gathering. You'd likely pull towards the sharply dressed, charismatic person than someone blandly might not presenting themselves, wouldn't you? </w:t>
         <w:br/>
         <w:br/>
-        <w:t>In the realm of SEO, quality backlinks are akin to gold dust. Backlinks signal to search engines that your content is credible and authoritative, boosting your site's reputation and visibility. A study by Ahrefs found a strong correlation between the number of backlinks a page has and its organic search traffic, emphasizing the impact of this SEO strategy.</w:t>
+        <w:t>As our digital exploration expands, it's becoming evidently clear that on-page SEO is not a dial-it-in task but is an intricate dance, a performance demanding sweat, precision, and methodic training. But remember, young web-warrior, the rewards are well worth the effort. For when you ascend the digital ladder, the view becomes breathtakingly spectacular, and the music of success echoing ever louder.</w:t>
         <w:br/>
         <w:br/>
-        <w:t>Envision yourself as a tech reviewer receiving a backlink from a renowned gadget blog for your latest product analysis. This endorsement not only validates your expertise but also drives traffic to your review, expanding your reach within the tech community. As a result, your analysis gains recognition and influence, solidifying your position as a trusted voice in the industry.</w:t>
+        <w:t>Simply put, on-page SEO is not just a strategy but an essential part of the modern digital narrative—a tale interwoven with the threads of relevance, visibility, and triumph. And like any unfolding story, it's got its rising actions, dramatic peaks, and thrilling climaxes, all serving to make the digital journey a mesmerizing ride.</w:t>
         <w:br/>
         <w:br/>
-        <w:t>In the realm of SEO, mastering these best practices is akin to unlocking a treasure trove of opportunities for your writing. By seamlessly integrating keywords, optimizing meta tags, and cultivating quality backlinks, you pave the way for your content to shine brightly in the digital sphere. Embrace the power of SEO, and watch as your words transcend boundaries, captivating audiences far and wide with their brilliance and resonance.</w:t>
+        <w:t>So there you go, a dive deep into the world of on-page SEO strategy. A world that's not complex to understand, but not to be taken lightly either. Remember always that in the competitive digital landscape, the key is not merely to exist but to shine, and a sharp, artful on-page SEO is your spotlight.</w:t>
       </w:r>
     </w:p>
     <w:p/>
@@ -704,7 +756,7 @@
         <w:pStyle w:val="SubchapterTitleStyle"/>
       </w:pPr>
       <w:r>
-        <w:t>4.3 Leveraging Multimedia</w:t>
+        <w:t>4.3 Off-Page SEO Strategy</w:t>
       </w:r>
     </w:p>
     <w:p>
@@ -712,22 +764,32 @@
         <w:pStyle w:val="ContentStyle"/>
       </w:pPr>
       <w:r>
-        <w:t>In today's fast-paced world, the power of multimedia in storytelling cannot be overstated. With the rise of digital technologies and the proliferation of visual and auditory content, leveraging multimedia has become essential in captivating audiences and conveying complex ideas in engaging ways. As a celebrated author and editor, I have witnessed firsthand the transformative impact of incorporating multimedia elements into narratives, enhancing the overall reading experience and reaching a wider audience.</w:t>
+        <w:t xml:space="preserve">The term 'Off-Page SEO Strategy' may evoke images of cryptic algorithms or elusive digital 'back alleys', but it is in many ways, intriguingly human. If you thought coding is a prominent aspect of SEO, you'll be surprised. Search Engine Optimization, especially the off-page type, is all about relationships, reputation, and reaching out. The same tenets that guide many human endeavors. </w:t>
         <w:br/>
         <w:br/>
-        <w:t>Statistics reveal the immense influence of multimedia in shaping our modern world. According to a recent study, 90% of the information transmitted to the brain is visual, highlighting the importance of visual storytelling in capturing attention and conveying messages effectively. In today's digital age, where individuals are constantly bombarded with information, incorporating multimedia elements such as images, videos, and interactive graphics can make a narrative stand out and resonate with readers on a deeper level.</w:t>
+        <w:t>Imagine the year 2001, when Google introduced its seminal algorithm update PageRank. It wasn't just about on-page optimization anymore. The focus shifted to off-page factors, namely, the quality and quantity of other websites linking to your page. Sounds familiar? It's very much akin to being popular at a party—the more people vouch for you (link to your website), the 'cooler' (rank higher) you are.</w:t>
+        <w:br/>
+        <w:t xml:space="preserve">  </w:t>
+        <w:br/>
+        <w:t xml:space="preserve">Fast forward to the present day. According to a 2019 analysis by OptinMonster, a staggering 69.7% of search queries contain four words or more, showing a clear predisposition of the audience for specificity. Moreover, it's significantly tougher converting a top position on search engine results into actual website visits. As per the same report, the 10th position on the search engine results page (SERP) gets more clicks than the 6th position, 3.73% versus 3.99% respectively. </w:t>
         <w:br/>
         <w:br/>
-        <w:t>Take, for example, the success of interactive e-books that blend text with animations, audio clips, and interactive features. These multimedia-rich e-books have revolutionized the way stories are told, allowing readers to immerse themselves in the narrative through interactive elements that enhance engagement and comprehension. By incorporating multimedia, authors can create dynamic storytelling experiences that appeal to a younger, tech-savvy audience, such as 23-year-old males seeking immersive and interactive content.</w:t>
+        <w:t xml:space="preserve">So, you might ask, 'How does that shape my off-page SEO strategy?' </w:t>
         <w:br/>
         <w:br/>
-        <w:t>Moreover, multimedia can also be leveraged to explore complex ideas and topics in a more accessible and understandable manner. For instance, documentaries that combine interviews, archival footage, animations, and data visualizations have the power to educate and enlighten viewers on diverse subjects, from history and science to social issues and culture. By harnessing the combined power of visuals, sound, and interactivity, storytellers can break down complex concepts into digestible bits, making learning both engaging and memorable.</w:t>
+        <w:t>Imagine Tim, a 23-year-old recently graduated developer, passionate about coding and software. Back home from work, he is more likely to ask very specific queries on Google like 'Best ways to speed up Python code.’ Tim represents our target audience, and to catch his attention, your website needs to appear among the top results to his specific queries.</w:t>
         <w:br/>
         <w:br/>
-        <w:t>In my own writing journey, I have found that incorporating multimedia elements not only enriches the storytelling experience but also allows me to connect with readers on a deeper level. Whether through including illustrations to complement a historical narrative or embedding a video clip to highlight a key moment in a story, multimedia has the ability to enhance emotional resonance and create lasting impressions.</w:t>
+        <w:t xml:space="preserve">To this end, backlinks are your best bet--digital nods of approval. According to a study by Backlinko, search engine results displayed on Google's first page have an average of 3.8 times more backlinks than those on the second page. </w:t>
         <w:br/>
         <w:br/>
-        <w:t>In conclusion, the art of storytelling is evolving, and multimedia is at the forefront of this evolution. By embracing the diverse array of tools and technologies available, authors and storytellers can create immersive and transformative narratives that resonate with audiences of all backgrounds. So, dear reader, as you embark on your own storytelling journey, remember the power of multimedia in enriching your narrative and captivating your audience in ways you never thought possible.</w:t>
+        <w:t>But where do these coveted backlinks come from? This is where content creation and influencer outreach come into play. The same study showed that long-form content generates 77.2% more backlinks than short articles. So, for Tim, a comprehensive step-by-step blog post dissecting Python code speed optimization strategies would be a promised link magnet.</w:t>
+        <w:br/>
+        <w:br/>
+        <w:t xml:space="preserve">Engaging with influencers, or other authoritative figures in your area, is equally crucial. Consider approaching Jane, a well-known tech-blog writer, to share your detailed post, for example. For Tim, Jane's endorsement (social signal) of your post acts as a quality assurance guarantee—resulting in increased traffic and credibility. </w:t>
+        <w:br/>
+        <w:br/>
+        <w:t>A creative, sustainable off-page SEO strategy is your golden ticket to online prominence. Remember, it’s not just about the dry technicalities but about strategic networking and building a comprehensive, interconnected ecosystem where the world wide web becomes your playing field. Engage, produce, and network. Converse digitally with the Tims and Janes of the world. And, above all, stay consistent. After all, the virtual realm is but a reflection of the real one, and SEO reflects the human predisposition for credibility, informative engagement, and connection.</w:t>
       </w:r>
     </w:p>
     <w:p/>
@@ -741,7 +803,7 @@
         <w:pStyle w:val="ChapterTitleStyle"/>
       </w:pPr>
       <w:r>
-        <w:t>Chapter 5: Growth and Engagement</w:t>
+        <w:t>Chapter 5: Monetizing Your Website</w:t>
       </w:r>
       <w:r>
         <w:rPr>
@@ -756,7 +818,7 @@
         <w:pStyle w:val="SubchapterTitleStyle"/>
       </w:pPr>
       <w:r>
-        <w:t>5.1 Social Media Strategies</w:t>
+        <w:t>5.1 Exploring Monetization Strategies</w:t>
       </w:r>
     </w:p>
     <w:p>
@@ -764,28 +826,34 @@
         <w:pStyle w:val="ContentStyle"/>
       </w:pPr>
       <w:r>
-        <w:t>In today's digital age, social media has become an indispensable tool for connecting people, sharing stories, and shaping perceptions. As a 23-year-old male navigating the vast landscape of online platforms, understanding effective social media strategies can be the key to unlocking success, whether in personal branding, entrepreneurship, or simply staying connected with the world.</w:t>
+        <w:t>Monetizing your product or service is akin to launching a spaceship - it requires careful planning, calculated risk-taking, and unswerving dedication. Consider this chapter of your journey as an entrepreneurial astronaut, a heart-thumping portion dedicated to unearthing unique paths and strategies towards achieving your desired financial returns.</w:t>
         <w:br/>
         <w:br/>
-        <w:t>Let's delve into the realm of social media strategies through the lens of real-world examples and intriguing statistics, painting a vivid picture of the power these platforms hold.</w:t>
+        <w:t>Let's step into the shoes of Elon, a typical representative of our audience, a spry 23-year-old as enterprising as Musk himself. Like many his age, Elon dreams of creating his own tech empire. He knows that success is not guaranteed, but also that only those who dare to explore the uncharted territory of business stand to reap its rewards.</w:t>
         <w:br/>
         <w:br/>
-        <w:t>Imagine Alex, a budding photographer looking to showcase his work online. Through strategic use of Instagram, he not only shares his stunning visuals but also engages with his audience through behind-the-scenes stories and interactive polls. This personalized approach not only boosts his follower count but also increases his reach, attracting potential clients and collaborators.</w:t>
+        <w:t>It's vital for young entrepreneurs like Elon to understand the myriad of monetization strategies available to businesses. A study from TechCrunch notes that in 2019, freemium apps, which allow users to access basic features for free and charge for additional features, garnered 64% of all in-app revenue. Even giants like Spotify and LinkedIn leverage this strategy. Elon wondered, should he use the freemium model for his upcoming project?</w:t>
         <w:br/>
         <w:br/>
-        <w:t>Statistics further highlight the impact of social media strategies. Research shows that visual content on platforms like Instagram and Pinterest garners 650% higher engagement than text-only posts. This staggering number underlines the importance of crafting visually compelling posts to capture and maintain audience attention.</w:t>
+        <w:t>Then, there's the subscription strategy that titans like Netflix and Amazon Prime employ. According to Statista, global subscription-based app revenue grew to approximately $14.2 billion in 2020, demonstrating a growing market trend favoring this approach.</w:t>
         <w:br/>
         <w:br/>
-        <w:t>Now, let's shift our focus to Jack, a fitness enthusiast seeking to build his brand on YouTube. By consistently posting workout tutorials, nutritional tips, and motivational videos, Jack establishes himself as a credible voice in the fitness community. His authenticity and expertise shine through, resonating with viewers and earning him a loyal subscriber base.</w:t>
+        <w:t>Advertising is another fascinating avenue. Even if it often annoys us with those pesky YouTube interruptions, this monetization strategy is effective. The Interactive Advertising Bureau reported digital ad revenue of $139.8 billion in 2020. Pondering on this, Elon reminisced about the first pop-up ad he saw, and wondered how he could make his ads less intrusive and more impactful.</w:t>
         <w:br/>
         <w:br/>
-        <w:t>Studies reveal that video content is projected to make up 82% of global internet traffic by 2022. This exponential growth underscores the burgeoning popularity of video-based platforms and the immense potential they offer for content creators like Jack to reach and engage with a wide audience.</w:t>
+        <w:t>Equally worthy of consideration is the transactional model, employed by e-commerce giants like eBay and Alibaba. This allows businesses to charge a commission on every transaction made on their platform. According to McKinsey, the global e-commerce market was worth $3.9 trillion in 2020.</w:t>
         <w:br/>
         <w:br/>
-        <w:t>As our journeys with Alex and Jack demonstrate, understanding social media strategies tailored to the platform and target audience is paramount in achieving visibility and influence in today's digital landscape. By leveraging the power of storytelling, engaging visuals, and authentic content, individuals like Alex and Jack can carve out their niche, forge meaningful connections, and drive impact through their online presence.</w:t>
+        <w:t>Suddenly, Elon visualizes the vast landscape of monetization, not as a dry expanse of unapproachable statistics, but as different paths leading to a prosperous oasis. Each strategy brings its own set of challenges and rewards, and it's up to him to design a ship sturdy enough to travel his chosen route.</w:t>
         <w:br/>
         <w:br/>
-        <w:t>So, to all the 23-year-old males out there embarking on their social media ventures, remember: authenticity, consistency, and creativity are your greatest assets in navigating this dynamic realm. Embrace the storytelling potential of each post, harness the visual allure of multimedia content, and watch as your online presence takes flight, shaping narratives and fostering connections in the vast social media expanse.</w:t>
+        <w:t>Strategic exploration of monetization was never simply about choosing a route, but about understanding the path. It's shaping the spaceship itself and prepping for potential asteroid hits. Just as every successful space mission is the result of careful planning and strategic decisions, so too is every successful business monetization strategy. Elon knew he had tough decisions to make, but recognizing the available options gave him the confidence to start building his entrepreneurial spaceship.</w:t>
+        <w:br/>
+        <w:br/>
+        <w:t xml:space="preserve">Would Elon choose the freemium or the subscription path, orient his business development towards a transactional model, or base his revenue collect on ads? These questions linger as Elon continues to weigh his options, mirroring the thoughts of every aspiring entrepreneur embarking on their own unique journey to monetization. </w:t>
+        <w:br/>
+        <w:br/>
+        <w:t>Launching your spaceship into the cosmos of monetization may seem daunting, but remember, fellow entrepreneurial astronauts: every great voyage begins with a single step. Prepare, plan, and launch - the entrepreneurial cosmos awaits your exploration. As you navigate your way, remember it's not just about the destination, but also the journey. Happy exploring!</w:t>
       </w:r>
     </w:p>
     <w:p/>
@@ -794,7 +862,7 @@
         <w:pStyle w:val="SubchapterTitleStyle"/>
       </w:pPr>
       <w:r>
-        <w:t>5.2 Email Marketing</w:t>
+        <w:t>5.2 Building an Email List</w:t>
       </w:r>
     </w:p>
     <w:p>
@@ -802,22 +870,37 @@
         <w:pStyle w:val="ContentStyle"/>
       </w:pPr>
       <w:r>
-        <w:t>Email marketing is a powerful tool that businesses use to connect with customers in a personalized and direct way. Imagine receiving an email from your favorite clothing brand, showcasing their latest collection with a special discount code, tailored just for you. That email isn't just a random message in your inbox; it's a carefully crafted marketing strategy aimed at capturing your attention and driving you to make a purchase.</w:t>
+        <w:t>In this digital age, amidst the whirl of social media notifications and the steady tick-tock of the 24-hour news cycle, an old friend is emerging again—personal email. Often underestimated, our humble email inbox serves as an incredibly potent tool for communication, continually outperforming social media counterparts when it comes to customer engagement, conversion, and retention. Remember, it's the peripheral vision of an author that separates the amateurs from the pros. You, my friend, belong in the latter camp.</w:t>
         <w:br/>
         <w:br/>
-        <w:t>Did you know that email marketing has an impressive return on investment (ROI)? According to research, for every dollar spent on email marketing, businesses see an average return of $42! That's a staggering statistic that highlights the effectiveness of this marketing channel in generating revenue and engaging customers.</w:t>
+        <w:t>Channeling my experiences navigating the tumultuous seas of the publishing industry, let me weave you a tale about amassing your legion of email subscribers, making even the Greek god Hermes, the messenger, nod in approval.</w:t>
         <w:br/>
         <w:br/>
-        <w:t>Let's delve into a real-world example to understand the impact of email marketing. Consider the success story of an online beauty retailer that saw a significant increase in sales after implementing a targeted email campaign. By segmenting their customer base and sending personalized product recommendations based on past purchases, they were able to boost their click-through rates by 30% and ultimately drive a 20% increase in sales within just one month.</w:t>
+        <w:t xml:space="preserve">Setting the stage with figures that might turn your world upside down—did you know that there are 3.9 billion daily email users? That's half the Earth's population at your fingertips. Emphasizing the significance of email marketing, a Campaign Monitor study highlighted that for every $1 spent on email marketing, $38 is generated in return. That's a staggering 3800% ROI, my literary musketeer.  </w:t>
         <w:br/>
         <w:br/>
-        <w:t>The key to effective email marketing lies in understanding your audience, crafting compelling content, and leveraging data-driven insights to personalize the customer experience. By analyzing metrics such as open rates, click-through rates, and conversion rates, businesses can refine their email campaigns to deliver relevant and engaging content that resonates with their subscribers.</w:t>
+        <w:t xml:space="preserve">Picture this. It's a rainy afternoon, and John, a young man much like yourself, stumbles onto your website. Perhaps it was your engaging storytelling that brought him here, or those tantalizing hints about your next project. But let's be honest, as enthralling as your words may be, they would never have reached John without a robust email list. </w:t>
         <w:br/>
         <w:br/>
-        <w:t>In today's digital age, where consumers are constantly bombarded with marketing messages, email marketing stands out as a valuable tool for building relationships with customers and driving business growth. Whether it's announcing a new product launch, sharing exclusive offers, or providing informative content, email marketing allows businesses to communicate directly with their target audience in a meaningful way.</w:t>
+        <w:t>John enters his email address, and ta-da! He's welcomed into your family of readers with open arms. From that point forward, whether you're launching a new book or sharing your thoughts on the poetic beauty of a rainy day, John will be in the loop, right there with you, through every twist and turn on your creative journey.</w:t>
         <w:br/>
         <w:br/>
-        <w:t>So, the next time you receive an email from your favorite brand, take a moment to appreciate the thought and effort that went into creating that message. Behind every successful email campaign is a team of marketers dedicated to crafting compelling narratives that engage, inspire, and ultimately drive action. Email marketing isn't just about sending messages; it's about creating connections that resonate with customers and drive results.</w:t>
+        <w:t>Now, let's consider the contrasting scenario—John loves your website but departs, his email address untapped. He might promise himself to check back, he might even bookmark your page. But in the chaos of the digital world, those good intentions often pave the road to a forgotten bookmark folder. Your potential reader, lost in the labyrinth of the internet, never to be seen again.</w:t>
+        <w:br/>
+        <w:br/>
+        <w:t>Building an effective email list, then, is not just about numbers—it's about maintaining a connection, nurturing a virtual community that's passionate about your work. But how does one do that?</w:t>
+        <w:br/>
+        <w:br/>
+        <w:t xml:space="preserve">Imagine attending a party. Would you really appreciate someone shoving their business card into your hand the moment you walked through the door? Absolutely not! Similar logic applies to your website—avoid bombarding visitors with aggressive calls-to-action. </w:t>
+        <w:br/>
+        <w:br/>
+        <w:t>Instead, charm them first. Perhaps with a captivating excerpt from your upcoming novel, a behind-the-scenes look at your writing process, or even a peek into the struggles and triumphs of a celebrated author's life. Offer them a genuinely valuable "gift" in return for their email, sparking a relationship grounded on mutual respect and genuine interest.</w:t>
+        <w:br/>
+        <w:br/>
+        <w:t xml:space="preserve">Remember, my dear readers, patience and perseverance are your allies. Your email list might start like a single raindrop, but before you know it, you'll have a deluge of engaged readers, all reachable with a single click. The curtain falls, the Greek god Hermes tips his hat, and you, the author, have cornered the art of building an email list—and an engaged readership. </w:t>
+        <w:br/>
+        <w:br/>
+        <w:t>So, here's to successful endeavors, constant connection, and a reader base that spans far beyond the horizon, all thanks to the power of a thoughtfully nurtured email list.</w:t>
       </w:r>
     </w:p>
     <w:p/>
@@ -826,7 +909,7 @@
         <w:pStyle w:val="SubchapterTitleStyle"/>
       </w:pPr>
       <w:r>
-        <w:t>5.3 Analyzing and Adapting</w:t>
+        <w:t>5.3 Selling Products or Services</w:t>
       </w:r>
     </w:p>
     <w:p>
@@ -834,28 +917,31 @@
         <w:pStyle w:val="ContentStyle"/>
       </w:pPr>
       <w:r>
-        <w:t>Chapter 3: Analyzing and Adapting</w:t>
+        <w:t>The Art of the Sell: Crafting Your Story</w:t>
         <w:br/>
         <w:br/>
-        <w:t>As you embark upon your journey of growth and self-improvement, it becomes essential to delve into the realm of analysis and adaptation. In this dynamic world, where change is constant and evolution is inevitable, the ability to analyze situations critically and adapt accordingly is a skill of paramount importance.</w:t>
+        <w:t>Imagine stepping into a bustling marketplace, each stall brimming with an array of wonders that catch your eye and prick your curiosity. You're 23 years old, standing right at the door of adulthood, with all the freedom of choice in your hands, the thrill of decision-making charging your heartbeat. Now tell me, out of the multitude of stalls, where will you stride first? Which stall will you pick out your wallet for?</w:t>
         <w:br/>
         <w:br/>
-        <w:t>In a study conducted by Harvard Business Review, it was found that companies that actively analyze their performance and adapt to changing market conditions are 21% more likely to experience above-average profitability compared to those that do not. This statistic underscores the significance of analytical thinking and adaptability in achieving success and sustainability in today's competitive landscape.</w:t>
+        <w:t>Here's a harsh truth: the world is crammed full of ideas and products, each begging and clamoring for attention. According to research by CBS, the average person is exposed to over 5,000 advertisements a day. That's 5,000 battle cries from those marketplace stalls--both physical and virtual--each pleading for your attention. How then does one stand out from the crowd and have a fighting chance in such a hyper-competitive world?</w:t>
         <w:br/>
         <w:br/>
-        <w:t>To illustrate this point further, let's consider the real-world example of Netflix. Originally a DVD rental service, Netflix strategically analyzed the shift in consumer behavior towards online streaming and swiftly adapted their business model to meet this demand. This foresight and adaptability not only saved the company from potential obsolescence but also propelled it to become a global streaming giant, revolutionizing the entertainment industry in the process.</w:t>
+        <w:t>It all boils down to the art of selling.</w:t>
         <w:br/>
         <w:br/>
-        <w:t>Similarly, in our personal lives, the ability to analyze our goals, circumstances, and behaviors with a critical eye can enable us to make informed decisions and adapt our approach for greater success. Whether it's reevaluating our career path, adjusting our study habits, or fine-tuning our relationships, the power of analysis and adaptation empowers us to navigate life's twists and turns with resilience and agility.</w:t>
+        <w:t>Selling a product or service isn't simply about offering an item in exchange for money. It's about storytelling. Stories have the amazing power to cut through the daily noise, to disarm defenses, and speak directly to a person's heart. A dull and feature-based sales pitch might dully announce: "our product lasts 20% longer," but a story unveils: "Remember how your battery gave up halfway through your favorite show? Never experience that heartbreak again."</w:t>
         <w:br/>
         <w:br/>
-        <w:t>In the realm of literature and storytelling, the art of analyzing characters, plot structures, and themes allows authors to create compelling narratives that resonate with readers on a deeper level. By adapting storytelling techniques to suit different genres and audiences, writers can captivate and engage readers, transporting them to worlds both familiar and fantastical.</w:t>
+        <w:t>Let's consider the example of Apple. Their success isn't just due to their innovative products; it's because they understand the crucial bond between product and consumer. They build narratives that revolve around their customers, crafting a link between the latest iPhone and your individuality, your creativity, your ambition. Like an unseen thread, their stories draw you into their stall, inviting you to become part of a shared interactive experience. Their market share, capturing 15.8% of smartphone users worldwide in the first quarter of 2021, according to Statista, is testament to the potency of their approach.</w:t>
         <w:br/>
         <w:br/>
-        <w:t>So, as you immerse yourself in the pursuit of self-discovery and personal growth, remember the transformative power of analyzing and adapting. Embrace change as a catalyst for progress, learn from challenges as stepping stones to success, and wield the tools of analysis and adaptation as your arsenal for conquering the ever-changing landscape of life.</w:t>
+        <w:t xml:space="preserve">A robust sales strategy thrives on understanding the customers' journey, their dreams and fears. It's not about rattling off features and data; It's to paint a picture where your product or service is the undisputed protagonist or the revered savior of the day. </w:t>
         <w:br/>
         <w:br/>
-        <w:t>Stay curious, stay adaptable, and let the art of analyzing and adapting guide you towards a future brimming with possibilities and promise.</w:t>
+        <w:t xml:space="preserve">Before writing that next sales pitch, ask yourself a simple question: what story do you want to tell? Craft an engaging narrative that resonates with your target audience. Remember, selling isn’t just an exchange of goods and money—it’s a deeply human connection that taps into the heart of stories. </w:t>
+        <w:br/>
+        <w:br/>
+        <w:t>Sell them a story, watch your sales soar. The marketplace is buzzing, eager for your tale.</w:t>
       </w:r>
     </w:p>
     <w:p/>
@@ -877,7 +963,28 @@
         <w:pStyle w:val="ContentStyle"/>
       </w:pPr>
       <w:r>
-        <w:t>'28 TEST: Crafting Your Success in the Digital Realm' is not just an ebook; it's a comprehensive roadmap for 23-year-old males embarking on the journey of creating a successful website. Each chapter meticulously guides the reader through different facets of web creation and management, encapsulating the essence of digital entrepreneurship. From the technicalities of setting up a website to strategizing content creation and fostering audience engagement, this ebook serves as an indispensable resource for aspiring digital moguls. Embrace the wisdom within the '28 TEST' and set the stage for your online success story.</w:t>
+        <w:t>Aziz is your one-stop guide to propelling into the realm of successful website creation. The chapters carefully build upon the concepts, leading readers from the initial stage of identifying their niche to ultimately monetizing their websites. 'Aziz' creates a bridge between theory and application, equipping its readers with necessary skills to navigate their website creation journey.</w:t>
+      </w:r>
+    </w:p>
+    <w:p>
+      <w:r>
+        <w:br w:type="page"/>
+      </w:r>
+    </w:p>
+    <w:p>
+      <w:pPr>
+        <w:pStyle w:val="TOCHeadingStyle"/>
+      </w:pPr>
+      <w:r>
+        <w:t>sources</w:t>
+      </w:r>
+    </w:p>
+    <w:p>
+      <w:pPr>
+        <w:pStyle w:val="ContentStyle"/>
+      </w:pPr>
+      <w:r>
+        <w:t>1. 'Don't Make Me Think' by Steve Krug - for understanding user experience; 2. 'SEO 2020: Learn Search Engine Optimization' by Adam Clarke - for mastering SEO; 3. 'Crushing It!' by Gary Vaynerchuk - for monetization strategies; 4. Online resources: a) www.w3schools.com; b) www.moz.com; c) www.codecademy.com</w:t>
       </w:r>
     </w:p>
     <w:sectPr>

</xml_diff>